<commit_message>
tesis, que es lengua de señas
</commit_message>
<xml_diff>
--- a/Proyecto 1 - Avance - Carlos G. - Francisco Y..docx
+++ b/Proyecto 1 - Avance - Carlos G. - Francisco Y..docx
@@ -1,6 +1,6 @@
 
 <file path=word/document.xml><?xml version="1.0" encoding="utf-8"?>
-<w:document xmlns:wpc="http://schemas.microsoft.com/office/word/2010/wordprocessingCanvas" xmlns:mc="http://schemas.openxmlformats.org/markup-compatibility/2006" xmlns:o="urn:schemas-microsoft-com:office:office" xmlns:r="http://schemas.openxmlformats.org/officeDocument/2006/relationships" xmlns:m="http://schemas.openxmlformats.org/officeDocument/2006/math" xmlns:v="urn:schemas-microsoft-com:vml" xmlns:wp14="http://schemas.microsoft.com/office/word/2010/wordprocessingDrawing" xmlns:wp="http://schemas.openxmlformats.org/drawingml/2006/wordprocessingDrawing" xmlns:w10="urn:schemas-microsoft-com:office:word" xmlns:w="http://schemas.openxmlformats.org/wordprocessingml/2006/main" xmlns:w14="http://schemas.microsoft.com/office/word/2010/wordml" xmlns:w15="http://schemas.microsoft.com/office/word/2012/wordml" xmlns:wpg="http://schemas.microsoft.com/office/word/2010/wordprocessingGroup" xmlns:wpi="http://schemas.microsoft.com/office/word/2010/wordprocessingInk" xmlns:wne="http://schemas.microsoft.com/office/word/2006/wordml" xmlns:wps="http://schemas.microsoft.com/office/word/2010/wordprocessingShape" mc:Ignorable="w14 w15 wp14">
+<w:document xmlns:wpc="http://schemas.microsoft.com/office/word/2010/wordprocessingCanvas" xmlns:mo="http://schemas.microsoft.com/office/mac/office/2008/main" xmlns:mc="http://schemas.openxmlformats.org/markup-compatibility/2006" xmlns:mv="urn:schemas-microsoft-com:mac:vml" xmlns:o="urn:schemas-microsoft-com:office:office" xmlns:r="http://schemas.openxmlformats.org/officeDocument/2006/relationships" xmlns:m="http://schemas.openxmlformats.org/officeDocument/2006/math" xmlns:v="urn:schemas-microsoft-com:vml" xmlns:wp14="http://schemas.microsoft.com/office/word/2010/wordprocessingDrawing" xmlns:wp="http://schemas.openxmlformats.org/drawingml/2006/wordprocessingDrawing" xmlns:w10="urn:schemas-microsoft-com:office:word" xmlns:w="http://schemas.openxmlformats.org/wordprocessingml/2006/main" xmlns:w14="http://schemas.microsoft.com/office/word/2010/wordml" xmlns:wpg="http://schemas.microsoft.com/office/word/2010/wordprocessingGroup" xmlns:wpi="http://schemas.microsoft.com/office/word/2010/wordprocessingInk" xmlns:wne="http://schemas.microsoft.com/office/word/2006/wordml" xmlns:wps="http://schemas.microsoft.com/office/word/2010/wordprocessingShape" mc:Ignorable="w14 wp14">
   <w:body>
     <w:p>
       <w:pPr>
@@ -195,6 +195,7 @@
         </w:sectPr>
       </w:pPr>
       <w:r>
+        <w:lastRenderedPageBreak/>
         <w:t>OCTUBRE 2015</w:t>
       </w:r>
     </w:p>
@@ -451,7 +452,7 @@
       <w:pPr>
         <w:jc w:val="center"/>
         <w:sectPr>
-          <w:footerReference w:type="default" r:id="rId8"/>
+          <w:footerReference w:type="default" r:id="rId9"/>
           <w:pgSz w:w="12240" w:h="15840" w:code="1"/>
           <w:pgMar w:top="1417" w:right="1418" w:bottom="1417" w:left="1701" w:header="709" w:footer="709" w:gutter="0"/>
           <w:pgNumType w:start="0"/>
@@ -3502,6 +3503,15 @@
     </w:p>
     <w:p>
       <w:pPr>
+        <w:pStyle w:val="Subttulo"/>
+        <w:ind w:firstLine="708"/>
+      </w:pPr>
+      <w:r>
+        <w:t>Desarrollar un sistema de reconocimiento de señas, pertenecientes a la lengua de señas chilena, a través de una cámara digital.</w:t>
+      </w:r>
+    </w:p>
+    <w:p>
+      <w:pPr>
         <w:pStyle w:val="Ttulo3"/>
         <w:numPr>
           <w:ilvl w:val="2"/>
@@ -3518,6 +3528,25 @@
     </w:p>
     <w:p>
       <w:pPr>
+        <w:pStyle w:val="Subttulo"/>
+      </w:pPr>
+      <w:r>
+        <w:t>Investigar sobre sistemas y algoritmos de reconocimiento de patrones ya existentes.</w:t>
+      </w:r>
+      <w:r>
+        <w:t xml:space="preserve"> </w:t>
+      </w:r>
+    </w:p>
+    <w:p>
+      <w:pPr>
+        <w:pStyle w:val="Subttulo"/>
+      </w:pPr>
+      <w:r>
+        <w:t>Investigar sobre metodolgías de enseñanza de lengua de señas.</w:t>
+      </w:r>
+    </w:p>
+    <w:p>
+      <w:pPr>
         <w:pStyle w:val="Ttulo2"/>
       </w:pPr>
       <w:bookmarkStart w:id="31" w:name="_Toc431737082"/>
@@ -3696,10 +3725,8 @@
       <w:r>
         <w:t>Modelado de la Mano</w:t>
       </w:r>
-      <w:bookmarkStart w:id="57" w:name="_GoBack"/>
       <w:bookmarkEnd w:id="55"/>
       <w:bookmarkEnd w:id="56"/>
-      <w:bookmarkEnd w:id="57"/>
     </w:p>
     <w:p>
       <w:pPr>
@@ -3717,13 +3744,13 @@
           <w:numId w:val="1"/>
         </w:numPr>
       </w:pPr>
-      <w:bookmarkStart w:id="58" w:name="_Toc431737096"/>
-      <w:bookmarkStart w:id="59" w:name="_Toc431811475"/>
+      <w:bookmarkStart w:id="57" w:name="_Toc431737096"/>
+      <w:bookmarkStart w:id="58" w:name="_Toc431811475"/>
       <w:r>
         <w:t>OpenCV</w:t>
       </w:r>
+      <w:bookmarkEnd w:id="57"/>
       <w:bookmarkEnd w:id="58"/>
-      <w:bookmarkEnd w:id="59"/>
     </w:p>
     <w:p>
       <w:pPr>
@@ -3733,11 +3760,11 @@
           <w:numId w:val="1"/>
         </w:numPr>
       </w:pPr>
-      <w:bookmarkStart w:id="60" w:name="_Toc431811476"/>
+      <w:bookmarkStart w:id="59" w:name="_Toc431811476"/>
       <w:r>
         <w:t>OpenCV para Android SDK</w:t>
       </w:r>
-      <w:bookmarkEnd w:id="60"/>
+      <w:bookmarkEnd w:id="59"/>
     </w:p>
     <w:p>
       <w:pPr>
@@ -3747,11 +3774,11 @@
           <w:numId w:val="1"/>
         </w:numPr>
       </w:pPr>
-      <w:bookmarkStart w:id="61" w:name="_Toc431811477"/>
+      <w:bookmarkStart w:id="60" w:name="_Toc431811477"/>
       <w:r>
         <w:t>Desarrollo de Android con OpenCV</w:t>
       </w:r>
-      <w:bookmarkEnd w:id="61"/>
+      <w:bookmarkEnd w:id="60"/>
     </w:p>
     <w:p>
       <w:pPr>
@@ -3797,13 +3824,60 @@
       <w:pPr>
         <w:pStyle w:val="Ttulo2"/>
       </w:pPr>
-      <w:bookmarkStart w:id="62" w:name="_Toc431737093"/>
-      <w:bookmarkStart w:id="63" w:name="_Toc431811472"/>
+      <w:bookmarkStart w:id="61" w:name="_Toc431737093"/>
+      <w:bookmarkStart w:id="62" w:name="_Toc431811472"/>
       <w:r>
         <w:t>Lengua de Señas</w:t>
       </w:r>
+      <w:bookmarkEnd w:id="61"/>
       <w:bookmarkEnd w:id="62"/>
+    </w:p>
+    <w:p>
+      <w:pPr>
+        <w:pStyle w:val="Subttulo"/>
+      </w:pPr>
+    </w:p>
+    <w:p>
+      <w:pPr>
+        <w:pStyle w:val="Subttulo"/>
+      </w:pPr>
+      <w:r>
+        <w:t>La lengua de señas es</w:t>
+      </w:r>
+      <w:bookmarkStart w:id="63" w:name="_GoBack"/>
       <w:bookmarkEnd w:id="63"/>
+      <w:r>
+        <w:t xml:space="preserve"> la lengua natural de las personas sordas. Se basa en movimientos y expresiones a través de el cuerpo, pero principalmente las manos. Es importante destacar que la lengua de señas no es universal; ya que, aunque auniversalmente existan gestos comunes, en cada idioma o país presenta variaciones.</w:t>
+      </w:r>
+    </w:p>
+    <w:p>
+      <w:pPr>
+        <w:rPr>
+          <w:rFonts w:asciiTheme="minorHAnsi" w:eastAsiaTheme="minorEastAsia" w:hAnsiTheme="minorHAnsi"/>
+          <w:color w:val="5A5A5A" w:themeColor="text1" w:themeTint="A5"/>
+          <w:spacing w:val="15"/>
+          <w:sz w:val="22"/>
+        </w:rPr>
+      </w:pPr>
+      <w:r>
+        <w:rPr>
+          <w:rFonts w:asciiTheme="minorHAnsi" w:eastAsiaTheme="minorEastAsia" w:hAnsiTheme="minorHAnsi"/>
+          <w:color w:val="5A5A5A" w:themeColor="text1" w:themeTint="A5"/>
+          <w:spacing w:val="15"/>
+          <w:sz w:val="22"/>
+        </w:rPr>
+        <w:t>Si bien esta lengua es propia de las personas con discapacidad auditiva, muchas personas la estudian para permitir una mayor integración e inclusión.</w:t>
+      </w:r>
+    </w:p>
+    <w:p>
+      <w:pPr>
+        <w:ind w:firstLine="0"/>
+      </w:pPr>
+    </w:p>
+    <w:p>
+      <w:pPr>
+        <w:ind w:firstLine="0"/>
+      </w:pPr>
     </w:p>
     <w:p/>
     <w:p>
@@ -3896,7 +3970,7 @@
 </file>
 
 <file path=word/endnotes.xml><?xml version="1.0" encoding="utf-8"?>
-<w:endnotes xmlns:wpc="http://schemas.microsoft.com/office/word/2010/wordprocessingCanvas" xmlns:mc="http://schemas.openxmlformats.org/markup-compatibility/2006" xmlns:o="urn:schemas-microsoft-com:office:office" xmlns:r="http://schemas.openxmlformats.org/officeDocument/2006/relationships" xmlns:m="http://schemas.openxmlformats.org/officeDocument/2006/math" xmlns:v="urn:schemas-microsoft-com:vml" xmlns:wp14="http://schemas.microsoft.com/office/word/2010/wordprocessingDrawing" xmlns:wp="http://schemas.openxmlformats.org/drawingml/2006/wordprocessingDrawing" xmlns:w10="urn:schemas-microsoft-com:office:word" xmlns:w="http://schemas.openxmlformats.org/wordprocessingml/2006/main" xmlns:w14="http://schemas.microsoft.com/office/word/2010/wordml" xmlns:w15="http://schemas.microsoft.com/office/word/2012/wordml" xmlns:wpg="http://schemas.microsoft.com/office/word/2010/wordprocessingGroup" xmlns:wpi="http://schemas.microsoft.com/office/word/2010/wordprocessingInk" xmlns:wne="http://schemas.microsoft.com/office/word/2006/wordml" xmlns:wps="http://schemas.microsoft.com/office/word/2010/wordprocessingShape" mc:Ignorable="w14 w15 wp14">
+<w:endnotes xmlns:wpc="http://schemas.microsoft.com/office/word/2010/wordprocessingCanvas" xmlns:mo="http://schemas.microsoft.com/office/mac/office/2008/main" xmlns:mc="http://schemas.openxmlformats.org/markup-compatibility/2006" xmlns:mv="urn:schemas-microsoft-com:mac:vml" xmlns:o="urn:schemas-microsoft-com:office:office" xmlns:r="http://schemas.openxmlformats.org/officeDocument/2006/relationships" xmlns:m="http://schemas.openxmlformats.org/officeDocument/2006/math" xmlns:v="urn:schemas-microsoft-com:vml" xmlns:wp14="http://schemas.microsoft.com/office/word/2010/wordprocessingDrawing" xmlns:wp="http://schemas.openxmlformats.org/drawingml/2006/wordprocessingDrawing" xmlns:w10="urn:schemas-microsoft-com:office:word" xmlns:w="http://schemas.openxmlformats.org/wordprocessingml/2006/main" xmlns:w14="http://schemas.microsoft.com/office/word/2010/wordml" xmlns:wpg="http://schemas.microsoft.com/office/word/2010/wordprocessingGroup" xmlns:wpi="http://schemas.microsoft.com/office/word/2010/wordprocessingInk" xmlns:wne="http://schemas.microsoft.com/office/word/2006/wordml" xmlns:wps="http://schemas.microsoft.com/office/word/2010/wordprocessingShape" mc:Ignorable="w14 wp14">
   <w:endnote w:type="separator" w:id="-1">
     <w:p>
       <w:pPr>
@@ -3921,7 +3995,7 @@
 </file>
 
 <file path=word/footer1.xml><?xml version="1.0" encoding="utf-8"?>
-<w:ftr xmlns:wpc="http://schemas.microsoft.com/office/word/2010/wordprocessingCanvas" xmlns:mc="http://schemas.openxmlformats.org/markup-compatibility/2006" xmlns:o="urn:schemas-microsoft-com:office:office" xmlns:r="http://schemas.openxmlformats.org/officeDocument/2006/relationships" xmlns:m="http://schemas.openxmlformats.org/officeDocument/2006/math" xmlns:v="urn:schemas-microsoft-com:vml" xmlns:wp14="http://schemas.microsoft.com/office/word/2010/wordprocessingDrawing" xmlns:wp="http://schemas.openxmlformats.org/drawingml/2006/wordprocessingDrawing" xmlns:w10="urn:schemas-microsoft-com:office:word" xmlns:w="http://schemas.openxmlformats.org/wordprocessingml/2006/main" xmlns:w14="http://schemas.microsoft.com/office/word/2010/wordml" xmlns:w15="http://schemas.microsoft.com/office/word/2012/wordml" xmlns:wpg="http://schemas.microsoft.com/office/word/2010/wordprocessingGroup" xmlns:wpi="http://schemas.microsoft.com/office/word/2010/wordprocessingInk" xmlns:wne="http://schemas.microsoft.com/office/word/2006/wordml" xmlns:wps="http://schemas.microsoft.com/office/word/2010/wordprocessingShape" mc:Ignorable="w14 w15 wp14">
+<w:ftr xmlns:wpc="http://schemas.microsoft.com/office/word/2010/wordprocessingCanvas" xmlns:mo="http://schemas.microsoft.com/office/mac/office/2008/main" xmlns:mc="http://schemas.openxmlformats.org/markup-compatibility/2006" xmlns:mv="urn:schemas-microsoft-com:mac:vml" xmlns:o="urn:schemas-microsoft-com:office:office" xmlns:r="http://schemas.openxmlformats.org/officeDocument/2006/relationships" xmlns:m="http://schemas.openxmlformats.org/officeDocument/2006/math" xmlns:v="urn:schemas-microsoft-com:vml" xmlns:wp14="http://schemas.microsoft.com/office/word/2010/wordprocessingDrawing" xmlns:wp="http://schemas.openxmlformats.org/drawingml/2006/wordprocessingDrawing" xmlns:w10="urn:schemas-microsoft-com:office:word" xmlns:w="http://schemas.openxmlformats.org/wordprocessingml/2006/main" xmlns:w14="http://schemas.microsoft.com/office/word/2010/wordml" xmlns:wpg="http://schemas.microsoft.com/office/word/2010/wordprocessingGroup" xmlns:wpi="http://schemas.microsoft.com/office/word/2010/wordprocessingInk" xmlns:wne="http://schemas.microsoft.com/office/word/2006/wordml" xmlns:wps="http://schemas.microsoft.com/office/word/2010/wordprocessingShape" mc:Ignorable="w14 wp14">
   <w:sdt>
     <w:sdtPr>
       <w:id w:val="1775513965"/>
@@ -3950,7 +4024,7 @@
             <w:noProof/>
             <w:lang w:val="es-ES"/>
           </w:rPr>
-          <w:t>3</w:t>
+          <w:t>4</w:t>
         </w:r>
         <w:r>
           <w:fldChar w:fldCharType="end"/>
@@ -3962,7 +4036,7 @@
 </file>
 
 <file path=word/footnotes.xml><?xml version="1.0" encoding="utf-8"?>
-<w:footnotes xmlns:wpc="http://schemas.microsoft.com/office/word/2010/wordprocessingCanvas" xmlns:mc="http://schemas.openxmlformats.org/markup-compatibility/2006" xmlns:o="urn:schemas-microsoft-com:office:office" xmlns:r="http://schemas.openxmlformats.org/officeDocument/2006/relationships" xmlns:m="http://schemas.openxmlformats.org/officeDocument/2006/math" xmlns:v="urn:schemas-microsoft-com:vml" xmlns:wp14="http://schemas.microsoft.com/office/word/2010/wordprocessingDrawing" xmlns:wp="http://schemas.openxmlformats.org/drawingml/2006/wordprocessingDrawing" xmlns:w10="urn:schemas-microsoft-com:office:word" xmlns:w="http://schemas.openxmlformats.org/wordprocessingml/2006/main" xmlns:w14="http://schemas.microsoft.com/office/word/2010/wordml" xmlns:w15="http://schemas.microsoft.com/office/word/2012/wordml" xmlns:wpg="http://schemas.microsoft.com/office/word/2010/wordprocessingGroup" xmlns:wpi="http://schemas.microsoft.com/office/word/2010/wordprocessingInk" xmlns:wne="http://schemas.microsoft.com/office/word/2006/wordml" xmlns:wps="http://schemas.microsoft.com/office/word/2010/wordprocessingShape" mc:Ignorable="w14 w15 wp14">
+<w:footnotes xmlns:wpc="http://schemas.microsoft.com/office/word/2010/wordprocessingCanvas" xmlns:mo="http://schemas.microsoft.com/office/mac/office/2008/main" xmlns:mc="http://schemas.openxmlformats.org/markup-compatibility/2006" xmlns:mv="urn:schemas-microsoft-com:mac:vml" xmlns:o="urn:schemas-microsoft-com:office:office" xmlns:r="http://schemas.openxmlformats.org/officeDocument/2006/relationships" xmlns:m="http://schemas.openxmlformats.org/officeDocument/2006/math" xmlns:v="urn:schemas-microsoft-com:vml" xmlns:wp14="http://schemas.microsoft.com/office/word/2010/wordprocessingDrawing" xmlns:wp="http://schemas.openxmlformats.org/drawingml/2006/wordprocessingDrawing" xmlns:w10="urn:schemas-microsoft-com:office:word" xmlns:w="http://schemas.openxmlformats.org/wordprocessingml/2006/main" xmlns:w14="http://schemas.microsoft.com/office/word/2010/wordml" xmlns:wpg="http://schemas.microsoft.com/office/word/2010/wordprocessingGroup" xmlns:wpi="http://schemas.microsoft.com/office/word/2010/wordprocessingInk" xmlns:wne="http://schemas.microsoft.com/office/word/2006/wordml" xmlns:wps="http://schemas.microsoft.com/office/word/2010/wordprocessingShape" mc:Ignorable="w14 wp14">
   <w:footnote w:type="separator" w:id="-1">
     <w:p>
       <w:pPr>
@@ -3987,8 +4061,8 @@
 </file>
 
 <file path=word/numbering.xml><?xml version="1.0" encoding="utf-8"?>
-<w:numbering xmlns:wpc="http://schemas.microsoft.com/office/word/2010/wordprocessingCanvas" xmlns:mc="http://schemas.openxmlformats.org/markup-compatibility/2006" xmlns:o="urn:schemas-microsoft-com:office:office" xmlns:r="http://schemas.openxmlformats.org/officeDocument/2006/relationships" xmlns:m="http://schemas.openxmlformats.org/officeDocument/2006/math" xmlns:v="urn:schemas-microsoft-com:vml" xmlns:wp14="http://schemas.microsoft.com/office/word/2010/wordprocessingDrawing" xmlns:wp="http://schemas.openxmlformats.org/drawingml/2006/wordprocessingDrawing" xmlns:w10="urn:schemas-microsoft-com:office:word" xmlns:w="http://schemas.openxmlformats.org/wordprocessingml/2006/main" xmlns:w14="http://schemas.microsoft.com/office/word/2010/wordml" xmlns:w15="http://schemas.microsoft.com/office/word/2012/wordml" xmlns:wpg="http://schemas.microsoft.com/office/word/2010/wordprocessingGroup" xmlns:wpi="http://schemas.microsoft.com/office/word/2010/wordprocessingInk" xmlns:wne="http://schemas.microsoft.com/office/word/2006/wordml" xmlns:wps="http://schemas.microsoft.com/office/word/2010/wordprocessingShape" mc:Ignorable="w14 w15 wp14">
-  <w:abstractNum w:abstractNumId="0" w15:restartNumberingAfterBreak="0">
+<w:numbering xmlns:wpc="http://schemas.microsoft.com/office/word/2010/wordprocessingCanvas" xmlns:mo="http://schemas.microsoft.com/office/mac/office/2008/main" xmlns:mc="http://schemas.openxmlformats.org/markup-compatibility/2006" xmlns:mv="urn:schemas-microsoft-com:mac:vml" xmlns:o="urn:schemas-microsoft-com:office:office" xmlns:r="http://schemas.openxmlformats.org/officeDocument/2006/relationships" xmlns:m="http://schemas.openxmlformats.org/officeDocument/2006/math" xmlns:v="urn:schemas-microsoft-com:vml" xmlns:wp14="http://schemas.microsoft.com/office/word/2010/wordprocessingDrawing" xmlns:wp="http://schemas.openxmlformats.org/drawingml/2006/wordprocessingDrawing" xmlns:w10="urn:schemas-microsoft-com:office:word" xmlns:w="http://schemas.openxmlformats.org/wordprocessingml/2006/main" xmlns:w14="http://schemas.microsoft.com/office/word/2010/wordml" xmlns:wpg="http://schemas.microsoft.com/office/word/2010/wordprocessingGroup" xmlns:wpi="http://schemas.microsoft.com/office/word/2010/wordprocessingInk" xmlns:wne="http://schemas.microsoft.com/office/word/2006/wordml" xmlns:wps="http://schemas.microsoft.com/office/word/2010/wordprocessingShape" mc:Ignorable="w14 wp14">
+  <w:abstractNum w:abstractNumId="0">
     <w:nsid w:val="0DC027E6"/>
     <w:multiLevelType w:val="multilevel"/>
     <w:tmpl w:val="13C02232"/>
@@ -4110,7 +4184,7 @@
       </w:rPr>
     </w:lvl>
   </w:abstractNum>
-  <w:abstractNum w:abstractNumId="1" w15:restartNumberingAfterBreak="0">
+  <w:abstractNum w:abstractNumId="1">
     <w:nsid w:val="15EF3882"/>
     <w:multiLevelType w:val="hybridMultilevel"/>
     <w:tmpl w:val="BD1C862A"/>
@@ -4199,7 +4273,7 @@
       </w:pPr>
     </w:lvl>
   </w:abstractNum>
-  <w:abstractNum w:abstractNumId="2" w15:restartNumberingAfterBreak="0">
+  <w:abstractNum w:abstractNumId="2">
     <w:nsid w:val="2F162AC4"/>
     <w:multiLevelType w:val="hybridMultilevel"/>
     <w:tmpl w:val="D75218BC"/>
@@ -4285,7 +4359,7 @@
       </w:pPr>
     </w:lvl>
   </w:abstractNum>
-  <w:abstractNum w:abstractNumId="3" w15:restartNumberingAfterBreak="0">
+  <w:abstractNum w:abstractNumId="3">
     <w:nsid w:val="4A22447B"/>
     <w:multiLevelType w:val="hybridMultilevel"/>
     <w:tmpl w:val="EFD0AB92"/>
@@ -4390,7 +4464,7 @@
 </file>
 
 <file path=word/styles.xml><?xml version="1.0" encoding="utf-8"?>
-<w:styles xmlns:mc="http://schemas.openxmlformats.org/markup-compatibility/2006" xmlns:r="http://schemas.openxmlformats.org/officeDocument/2006/relationships" xmlns:w="http://schemas.openxmlformats.org/wordprocessingml/2006/main" xmlns:w14="http://schemas.microsoft.com/office/word/2010/wordml" xmlns:w15="http://schemas.microsoft.com/office/word/2012/wordml" mc:Ignorable="w14 w15">
+<w:styles xmlns:mc="http://schemas.openxmlformats.org/markup-compatibility/2006" xmlns:r="http://schemas.openxmlformats.org/officeDocument/2006/relationships" xmlns:w="http://schemas.openxmlformats.org/wordprocessingml/2006/main" xmlns:w14="http://schemas.microsoft.com/office/word/2010/wordml" mc:Ignorable="w14">
   <w:docDefaults>
     <w:rPrDefault>
       <w:rPr>
@@ -4406,378 +4480,672 @@
       </w:pPr>
     </w:pPrDefault>
   </w:docDefaults>
-  <w:latentStyles w:defLockedState="0" w:defUIPriority="99" w:defSemiHidden="0" w:defUnhideWhenUsed="0" w:defQFormat="0" w:count="371">
-    <w:lsdException w:name="Normal" w:uiPriority="0" w:qFormat="1"/>
-    <w:lsdException w:name="heading 1" w:uiPriority="9" w:qFormat="1"/>
-    <w:lsdException w:name="heading 2" w:semiHidden="1" w:uiPriority="9" w:unhideWhenUsed="1" w:qFormat="1"/>
-    <w:lsdException w:name="heading 3" w:semiHidden="1" w:uiPriority="9" w:unhideWhenUsed="1" w:qFormat="1"/>
-    <w:lsdException w:name="heading 4" w:semiHidden="1" w:uiPriority="9" w:unhideWhenUsed="1" w:qFormat="1"/>
-    <w:lsdException w:name="heading 5" w:semiHidden="1" w:uiPriority="9" w:unhideWhenUsed="1"/>
-    <w:lsdException w:name="heading 6" w:semiHidden="1" w:uiPriority="9" w:unhideWhenUsed="1" w:qFormat="1"/>
-    <w:lsdException w:name="heading 7" w:semiHidden="1" w:uiPriority="9" w:unhideWhenUsed="1" w:qFormat="1"/>
-    <w:lsdException w:name="heading 8" w:semiHidden="1" w:uiPriority="9" w:unhideWhenUsed="1" w:qFormat="1"/>
-    <w:lsdException w:name="heading 9" w:semiHidden="1" w:uiPriority="9" w:unhideWhenUsed="1" w:qFormat="1"/>
-    <w:lsdException w:name="index 1" w:semiHidden="1" w:unhideWhenUsed="1"/>
-    <w:lsdException w:name="index 2" w:semiHidden="1" w:unhideWhenUsed="1"/>
-    <w:lsdException w:name="index 3" w:semiHidden="1" w:unhideWhenUsed="1"/>
-    <w:lsdException w:name="index 4" w:semiHidden="1" w:unhideWhenUsed="1"/>
-    <w:lsdException w:name="index 5" w:semiHidden="1" w:unhideWhenUsed="1"/>
-    <w:lsdException w:name="index 6" w:semiHidden="1" w:unhideWhenUsed="1"/>
-    <w:lsdException w:name="index 7" w:semiHidden="1" w:unhideWhenUsed="1"/>
-    <w:lsdException w:name="index 8" w:semiHidden="1" w:unhideWhenUsed="1"/>
-    <w:lsdException w:name="index 9" w:semiHidden="1" w:unhideWhenUsed="1"/>
-    <w:lsdException w:name="toc 1" w:semiHidden="1" w:uiPriority="39" w:unhideWhenUsed="1"/>
-    <w:lsdException w:name="toc 2" w:semiHidden="1" w:uiPriority="39" w:unhideWhenUsed="1"/>
-    <w:lsdException w:name="toc 3" w:semiHidden="1" w:uiPriority="39" w:unhideWhenUsed="1"/>
-    <w:lsdException w:name="toc 4" w:semiHidden="1" w:uiPriority="39" w:unhideWhenUsed="1"/>
-    <w:lsdException w:name="toc 5" w:semiHidden="1" w:uiPriority="39" w:unhideWhenUsed="1"/>
-    <w:lsdException w:name="toc 6" w:semiHidden="1" w:uiPriority="39" w:unhideWhenUsed="1"/>
-    <w:lsdException w:name="toc 7" w:semiHidden="1" w:uiPriority="39" w:unhideWhenUsed="1"/>
-    <w:lsdException w:name="toc 8" w:semiHidden="1" w:uiPriority="39" w:unhideWhenUsed="1"/>
-    <w:lsdException w:name="toc 9" w:semiHidden="1" w:uiPriority="39" w:unhideWhenUsed="1"/>
-    <w:lsdException w:name="Normal Indent" w:semiHidden="1" w:unhideWhenUsed="1"/>
-    <w:lsdException w:name="footnote text" w:semiHidden="1" w:unhideWhenUsed="1"/>
-    <w:lsdException w:name="annotation text" w:semiHidden="1" w:unhideWhenUsed="1"/>
-    <w:lsdException w:name="header" w:semiHidden="1" w:unhideWhenUsed="1"/>
-    <w:lsdException w:name="footer" w:semiHidden="1" w:unhideWhenUsed="1"/>
-    <w:lsdException w:name="index heading" w:semiHidden="1" w:unhideWhenUsed="1"/>
-    <w:lsdException w:name="caption" w:semiHidden="1" w:uiPriority="35" w:unhideWhenUsed="1" w:qFormat="1"/>
-    <w:lsdException w:name="table of figures" w:semiHidden="1" w:unhideWhenUsed="1"/>
-    <w:lsdException w:name="envelope address" w:semiHidden="1" w:unhideWhenUsed="1"/>
-    <w:lsdException w:name="envelope return" w:semiHidden="1" w:unhideWhenUsed="1"/>
-    <w:lsdException w:name="footnote reference" w:semiHidden="1" w:unhideWhenUsed="1"/>
-    <w:lsdException w:name="annotation reference" w:semiHidden="1" w:unhideWhenUsed="1"/>
-    <w:lsdException w:name="line number" w:semiHidden="1" w:unhideWhenUsed="1"/>
-    <w:lsdException w:name="page number" w:semiHidden="1" w:unhideWhenUsed="1"/>
-    <w:lsdException w:name="endnote reference" w:semiHidden="1" w:unhideWhenUsed="1"/>
-    <w:lsdException w:name="endnote text" w:semiHidden="1" w:unhideWhenUsed="1"/>
-    <w:lsdException w:name="table of authorities" w:semiHidden="1" w:unhideWhenUsed="1"/>
-    <w:lsdException w:name="macro" w:semiHidden="1" w:unhideWhenUsed="1"/>
-    <w:lsdException w:name="toa heading" w:semiHidden="1" w:unhideWhenUsed="1"/>
-    <w:lsdException w:name="List" w:semiHidden="1" w:unhideWhenUsed="1"/>
-    <w:lsdException w:name="List Bullet" w:semiHidden="1" w:unhideWhenUsed="1"/>
-    <w:lsdException w:name="List Number" w:semiHidden="1" w:unhideWhenUsed="1"/>
-    <w:lsdException w:name="List 2" w:semiHidden="1" w:unhideWhenUsed="1"/>
-    <w:lsdException w:name="List 3" w:semiHidden="1" w:unhideWhenUsed="1"/>
-    <w:lsdException w:name="List 4" w:semiHidden="1" w:unhideWhenUsed="1"/>
-    <w:lsdException w:name="List 5" w:semiHidden="1" w:unhideWhenUsed="1"/>
-    <w:lsdException w:name="List Bullet 2" w:semiHidden="1" w:unhideWhenUsed="1"/>
-    <w:lsdException w:name="List Bullet 3" w:semiHidden="1" w:unhideWhenUsed="1"/>
-    <w:lsdException w:name="List Bullet 4" w:semiHidden="1" w:unhideWhenUsed="1"/>
-    <w:lsdException w:name="List Bullet 5" w:semiHidden="1" w:unhideWhenUsed="1"/>
-    <w:lsdException w:name="List Number 2" w:semiHidden="1" w:unhideWhenUsed="1"/>
-    <w:lsdException w:name="List Number 3" w:semiHidden="1" w:unhideWhenUsed="1"/>
-    <w:lsdException w:name="List Number 4" w:semiHidden="1" w:unhideWhenUsed="1"/>
-    <w:lsdException w:name="List Number 5" w:semiHidden="1" w:unhideWhenUsed="1"/>
-    <w:lsdException w:name="Title" w:uiPriority="10"/>
-    <w:lsdException w:name="Closing" w:semiHidden="1" w:unhideWhenUsed="1"/>
-    <w:lsdException w:name="Signature" w:semiHidden="1" w:unhideWhenUsed="1"/>
-    <w:lsdException w:name="Default Paragraph Font" w:semiHidden="1" w:uiPriority="1" w:unhideWhenUsed="1"/>
-    <w:lsdException w:name="Body Text" w:semiHidden="1" w:unhideWhenUsed="1"/>
-    <w:lsdException w:name="Body Text Indent" w:semiHidden="1" w:unhideWhenUsed="1"/>
-    <w:lsdException w:name="List Continue" w:semiHidden="1" w:unhideWhenUsed="1"/>
-    <w:lsdException w:name="List Continue 2" w:semiHidden="1" w:unhideWhenUsed="1"/>
-    <w:lsdException w:name="List Continue 3" w:semiHidden="1" w:unhideWhenUsed="1"/>
-    <w:lsdException w:name="List Continue 4" w:semiHidden="1" w:unhideWhenUsed="1"/>
-    <w:lsdException w:name="List Continue 5" w:semiHidden="1" w:unhideWhenUsed="1"/>
-    <w:lsdException w:name="Message Header" w:semiHidden="1" w:unhideWhenUsed="1"/>
-    <w:lsdException w:name="Subtitle" w:uiPriority="11"/>
-    <w:lsdException w:name="Salutation" w:semiHidden="1" w:unhideWhenUsed="1"/>
-    <w:lsdException w:name="Date" w:semiHidden="1" w:unhideWhenUsed="1"/>
-    <w:lsdException w:name="Body Text First Indent" w:semiHidden="1" w:unhideWhenUsed="1"/>
-    <w:lsdException w:name="Body Text First Indent 2" w:semiHidden="1" w:unhideWhenUsed="1"/>
-    <w:lsdException w:name="Note Heading" w:semiHidden="1" w:unhideWhenUsed="1"/>
-    <w:lsdException w:name="Body Text 2" w:semiHidden="1" w:unhideWhenUsed="1"/>
-    <w:lsdException w:name="Body Text 3" w:semiHidden="1" w:unhideWhenUsed="1"/>
-    <w:lsdException w:name="Body Text Indent 2" w:semiHidden="1" w:unhideWhenUsed="1"/>
-    <w:lsdException w:name="Body Text Indent 3" w:semiHidden="1" w:unhideWhenUsed="1"/>
-    <w:lsdException w:name="Block Text" w:semiHidden="1" w:unhideWhenUsed="1"/>
-    <w:lsdException w:name="Hyperlink" w:semiHidden="1" w:unhideWhenUsed="1"/>
-    <w:lsdException w:name="FollowedHyperlink" w:semiHidden="1" w:unhideWhenUsed="1"/>
-    <w:lsdException w:name="Strong" w:uiPriority="22"/>
-    <w:lsdException w:name="Emphasis" w:uiPriority="20"/>
-    <w:lsdException w:name="Document Map" w:semiHidden="1" w:unhideWhenUsed="1"/>
-    <w:lsdException w:name="Plain Text" w:semiHidden="1" w:unhideWhenUsed="1"/>
-    <w:lsdException w:name="E-mail Signature" w:semiHidden="1" w:unhideWhenUsed="1"/>
-    <w:lsdException w:name="HTML Top of Form" w:semiHidden="1" w:unhideWhenUsed="1"/>
-    <w:lsdException w:name="HTML Bottom of Form" w:semiHidden="1" w:unhideWhenUsed="1"/>
-    <w:lsdException w:name="Normal (Web)" w:semiHidden="1" w:unhideWhenUsed="1"/>
-    <w:lsdException w:name="HTML Acronym" w:semiHidden="1" w:unhideWhenUsed="1"/>
-    <w:lsdException w:name="HTML Address" w:semiHidden="1" w:unhideWhenUsed="1"/>
-    <w:lsdException w:name="HTML Cite" w:semiHidden="1" w:unhideWhenUsed="1"/>
-    <w:lsdException w:name="HTML Code" w:semiHidden="1" w:unhideWhenUsed="1"/>
-    <w:lsdException w:name="HTML Definition" w:semiHidden="1" w:unhideWhenUsed="1"/>
-    <w:lsdException w:name="HTML Keyboard" w:semiHidden="1" w:unhideWhenUsed="1"/>
-    <w:lsdException w:name="HTML Preformatted" w:semiHidden="1" w:unhideWhenUsed="1"/>
-    <w:lsdException w:name="HTML Sample" w:semiHidden="1" w:unhideWhenUsed="1"/>
-    <w:lsdException w:name="HTML Typewriter" w:semiHidden="1" w:unhideWhenUsed="1"/>
-    <w:lsdException w:name="HTML Variable" w:semiHidden="1" w:unhideWhenUsed="1"/>
-    <w:lsdException w:name="Normal Table" w:semiHidden="1" w:unhideWhenUsed="1"/>
-    <w:lsdException w:name="annotation subject" w:semiHidden="1" w:unhideWhenUsed="1"/>
-    <w:lsdException w:name="No List" w:semiHidden="1" w:unhideWhenUsed="1"/>
-    <w:lsdException w:name="Outline List 1" w:semiHidden="1" w:unhideWhenUsed="1"/>
-    <w:lsdException w:name="Outline List 2" w:semiHidden="1" w:unhideWhenUsed="1"/>
-    <w:lsdException w:name="Outline List 3" w:semiHidden="1" w:unhideWhenUsed="1"/>
-    <w:lsdException w:name="Table Simple 1" w:semiHidden="1" w:unhideWhenUsed="1"/>
-    <w:lsdException w:name="Table Simple 2" w:semiHidden="1" w:unhideWhenUsed="1"/>
-    <w:lsdException w:name="Table Simple 3" w:semiHidden="1" w:unhideWhenUsed="1"/>
-    <w:lsdException w:name="Table Classic 1" w:semiHidden="1" w:unhideWhenUsed="1"/>
-    <w:lsdException w:name="Table Classic 2" w:semiHidden="1" w:unhideWhenUsed="1"/>
-    <w:lsdException w:name="Table Classic 3" w:semiHidden="1" w:unhideWhenUsed="1"/>
-    <w:lsdException w:name="Table Classic 4" w:semiHidden="1" w:unhideWhenUsed="1"/>
-    <w:lsdException w:name="Table Colorful 1" w:semiHidden="1" w:unhideWhenUsed="1"/>
-    <w:lsdException w:name="Table Colorful 2" w:semiHidden="1" w:unhideWhenUsed="1"/>
-    <w:lsdException w:name="Table Colorful 3" w:semiHidden="1" w:unhideWhenUsed="1"/>
-    <w:lsdException w:name="Table Columns 1" w:semiHidden="1" w:unhideWhenUsed="1"/>
-    <w:lsdException w:name="Table Columns 2" w:semiHidden="1" w:unhideWhenUsed="1"/>
-    <w:lsdException w:name="Table Columns 3" w:semiHidden="1" w:unhideWhenUsed="1"/>
-    <w:lsdException w:name="Table Columns 4" w:semiHidden="1" w:unhideWhenUsed="1"/>
-    <w:lsdException w:name="Table Columns 5" w:semiHidden="1" w:unhideWhenUsed="1"/>
-    <w:lsdException w:name="Table Grid 1" w:semiHidden="1" w:unhideWhenUsed="1"/>
-    <w:lsdException w:name="Table Grid 2" w:semiHidden="1" w:unhideWhenUsed="1"/>
-    <w:lsdException w:name="Table Grid 3" w:semiHidden="1" w:unhideWhenUsed="1"/>
-    <w:lsdException w:name="Table Grid 4" w:semiHidden="1" w:unhideWhenUsed="1"/>
-    <w:lsdException w:name="Table Grid 5" w:semiHidden="1" w:unhideWhenUsed="1"/>
-    <w:lsdException w:name="Table Grid 6" w:semiHidden="1" w:unhideWhenUsed="1"/>
-    <w:lsdException w:name="Table Grid 7" w:semiHidden="1" w:unhideWhenUsed="1"/>
-    <w:lsdException w:name="Table Grid 8" w:semiHidden="1" w:unhideWhenUsed="1"/>
-    <w:lsdException w:name="Table List 1" w:semiHidden="1" w:unhideWhenUsed="1"/>
-    <w:lsdException w:name="Table List 2" w:semiHidden="1" w:unhideWhenUsed="1"/>
-    <w:lsdException w:name="Table List 3" w:semiHidden="1" w:unhideWhenUsed="1"/>
-    <w:lsdException w:name="Table List 4" w:semiHidden="1" w:unhideWhenUsed="1"/>
-    <w:lsdException w:name="Table List 5" w:semiHidden="1" w:unhideWhenUsed="1"/>
-    <w:lsdException w:name="Table List 6" w:semiHidden="1" w:unhideWhenUsed="1"/>
-    <w:lsdException w:name="Table List 7" w:semiHidden="1" w:unhideWhenUsed="1"/>
-    <w:lsdException w:name="Table List 8" w:semiHidden="1" w:unhideWhenUsed="1"/>
-    <w:lsdException w:name="Table 3D effects 1" w:semiHidden="1" w:unhideWhenUsed="1"/>
-    <w:lsdException w:name="Table 3D effects 2" w:semiHidden="1" w:unhideWhenUsed="1"/>
-    <w:lsdException w:name="Table 3D effects 3" w:semiHidden="1" w:unhideWhenUsed="1"/>
-    <w:lsdException w:name="Table Contemporary" w:semiHidden="1" w:unhideWhenUsed="1"/>
-    <w:lsdException w:name="Table Elegant" w:semiHidden="1" w:unhideWhenUsed="1"/>
-    <w:lsdException w:name="Table Professional" w:semiHidden="1" w:unhideWhenUsed="1"/>
-    <w:lsdException w:name="Table Subtle 1" w:semiHidden="1" w:unhideWhenUsed="1"/>
-    <w:lsdException w:name="Table Subtle 2" w:semiHidden="1" w:unhideWhenUsed="1"/>
-    <w:lsdException w:name="Table Web 1" w:semiHidden="1" w:unhideWhenUsed="1"/>
-    <w:lsdException w:name="Table Web 2" w:semiHidden="1" w:unhideWhenUsed="1"/>
-    <w:lsdException w:name="Table Web 3" w:semiHidden="1" w:unhideWhenUsed="1"/>
-    <w:lsdException w:name="Balloon Text" w:semiHidden="1" w:unhideWhenUsed="1"/>
-    <w:lsdException w:name="Table Grid" w:uiPriority="39"/>
-    <w:lsdException w:name="Table Theme" w:semiHidden="1" w:unhideWhenUsed="1"/>
-    <w:lsdException w:name="Placeholder Text" w:semiHidden="1"/>
-    <w:lsdException w:name="No Spacing" w:uiPriority="1"/>
-    <w:lsdException w:name="Light Shading" w:uiPriority="60"/>
-    <w:lsdException w:name="Light List" w:uiPriority="61"/>
-    <w:lsdException w:name="Light Grid" w:uiPriority="62"/>
-    <w:lsdException w:name="Medium Shading 1" w:uiPriority="63"/>
-    <w:lsdException w:name="Medium Shading 2" w:uiPriority="64"/>
-    <w:lsdException w:name="Medium List 1" w:uiPriority="65"/>
-    <w:lsdException w:name="Medium List 2" w:uiPriority="66"/>
-    <w:lsdException w:name="Medium Grid 1" w:uiPriority="67"/>
-    <w:lsdException w:name="Medium Grid 2" w:uiPriority="68"/>
-    <w:lsdException w:name="Medium Grid 3" w:uiPriority="69"/>
-    <w:lsdException w:name="Dark List" w:uiPriority="70"/>
-    <w:lsdException w:name="Colorful Shading" w:uiPriority="71"/>
-    <w:lsdException w:name="Colorful List" w:uiPriority="72"/>
-    <w:lsdException w:name="Colorful Grid" w:uiPriority="73"/>
-    <w:lsdException w:name="Light Shading Accent 1" w:uiPriority="60"/>
-    <w:lsdException w:name="Light List Accent 1" w:uiPriority="61"/>
-    <w:lsdException w:name="Light Grid Accent 1" w:uiPriority="62"/>
-    <w:lsdException w:name="Medium Shading 1 Accent 1" w:uiPriority="63"/>
-    <w:lsdException w:name="Medium Shading 2 Accent 1" w:uiPriority="64"/>
-    <w:lsdException w:name="Medium List 1 Accent 1" w:uiPriority="65"/>
-    <w:lsdException w:name="Revision" w:semiHidden="1"/>
-    <w:lsdException w:name="List Paragraph" w:uiPriority="34"/>
-    <w:lsdException w:name="Quote" w:uiPriority="29"/>
-    <w:lsdException w:name="Intense Quote" w:uiPriority="30"/>
-    <w:lsdException w:name="Medium List 2 Accent 1" w:uiPriority="66"/>
-    <w:lsdException w:name="Medium Grid 1 Accent 1" w:uiPriority="67"/>
-    <w:lsdException w:name="Medium Grid 2 Accent 1" w:uiPriority="68"/>
-    <w:lsdException w:name="Medium Grid 3 Accent 1" w:uiPriority="69"/>
-    <w:lsdException w:name="Dark List Accent 1" w:uiPriority="70"/>
-    <w:lsdException w:name="Colorful Shading Accent 1" w:uiPriority="71"/>
-    <w:lsdException w:name="Colorful List Accent 1" w:uiPriority="72"/>
-    <w:lsdException w:name="Colorful Grid Accent 1" w:uiPriority="73"/>
-    <w:lsdException w:name="Light Shading Accent 2" w:uiPriority="60"/>
-    <w:lsdException w:name="Light List Accent 2" w:uiPriority="61"/>
-    <w:lsdException w:name="Light Grid Accent 2" w:uiPriority="62"/>
-    <w:lsdException w:name="Medium Shading 1 Accent 2" w:uiPriority="63"/>
-    <w:lsdException w:name="Medium Shading 2 Accent 2" w:uiPriority="64"/>
-    <w:lsdException w:name="Medium List 1 Accent 2" w:uiPriority="65"/>
-    <w:lsdException w:name="Medium List 2 Accent 2" w:uiPriority="66"/>
-    <w:lsdException w:name="Medium Grid 1 Accent 2" w:uiPriority="67"/>
-    <w:lsdException w:name="Medium Grid 2 Accent 2" w:uiPriority="68"/>
-    <w:lsdException w:name="Medium Grid 3 Accent 2" w:uiPriority="69"/>
-    <w:lsdException w:name="Dark List Accent 2" w:uiPriority="70"/>
-    <w:lsdException w:name="Colorful Shading Accent 2" w:uiPriority="71"/>
-    <w:lsdException w:name="Colorful List Accent 2" w:uiPriority="72"/>
-    <w:lsdException w:name="Colorful Grid Accent 2" w:uiPriority="73"/>
-    <w:lsdException w:name="Light Shading Accent 3" w:uiPriority="60"/>
-    <w:lsdException w:name="Light List Accent 3" w:uiPriority="61"/>
-    <w:lsdException w:name="Light Grid Accent 3" w:uiPriority="62"/>
-    <w:lsdException w:name="Medium Shading 1 Accent 3" w:uiPriority="63"/>
-    <w:lsdException w:name="Medium Shading 2 Accent 3" w:uiPriority="64"/>
-    <w:lsdException w:name="Medium List 1 Accent 3" w:uiPriority="65"/>
-    <w:lsdException w:name="Medium List 2 Accent 3" w:uiPriority="66"/>
-    <w:lsdException w:name="Medium Grid 1 Accent 3" w:uiPriority="67"/>
-    <w:lsdException w:name="Medium Grid 2 Accent 3" w:uiPriority="68"/>
-    <w:lsdException w:name="Medium Grid 3 Accent 3" w:uiPriority="69"/>
-    <w:lsdException w:name="Dark List Accent 3" w:uiPriority="70"/>
-    <w:lsdException w:name="Colorful Shading Accent 3" w:uiPriority="71"/>
-    <w:lsdException w:name="Colorful List Accent 3" w:uiPriority="72"/>
-    <w:lsdException w:name="Colorful Grid Accent 3" w:uiPriority="73"/>
-    <w:lsdException w:name="Light Shading Accent 4" w:uiPriority="60"/>
-    <w:lsdException w:name="Light List Accent 4" w:uiPriority="61"/>
-    <w:lsdException w:name="Light Grid Accent 4" w:uiPriority="62"/>
-    <w:lsdException w:name="Medium Shading 1 Accent 4" w:uiPriority="63"/>
-    <w:lsdException w:name="Medium Shading 2 Accent 4" w:uiPriority="64"/>
-    <w:lsdException w:name="Medium List 1 Accent 4" w:uiPriority="65"/>
-    <w:lsdException w:name="Medium List 2 Accent 4" w:uiPriority="66"/>
-    <w:lsdException w:name="Medium Grid 1 Accent 4" w:uiPriority="67"/>
-    <w:lsdException w:name="Medium Grid 2 Accent 4" w:uiPriority="68"/>
-    <w:lsdException w:name="Medium Grid 3 Accent 4" w:uiPriority="69"/>
-    <w:lsdException w:name="Dark List Accent 4" w:uiPriority="70"/>
-    <w:lsdException w:name="Colorful Shading Accent 4" w:uiPriority="71"/>
-    <w:lsdException w:name="Colorful List Accent 4" w:uiPriority="72"/>
-    <w:lsdException w:name="Colorful Grid Accent 4" w:uiPriority="73"/>
-    <w:lsdException w:name="Light Shading Accent 5" w:uiPriority="60"/>
-    <w:lsdException w:name="Light List Accent 5" w:uiPriority="61"/>
-    <w:lsdException w:name="Light Grid Accent 5" w:uiPriority="62"/>
-    <w:lsdException w:name="Medium Shading 1 Accent 5" w:uiPriority="63"/>
-    <w:lsdException w:name="Medium Shading 2 Accent 5" w:uiPriority="64"/>
-    <w:lsdException w:name="Medium List 1 Accent 5" w:uiPriority="65"/>
-    <w:lsdException w:name="Medium List 2 Accent 5" w:uiPriority="66"/>
-    <w:lsdException w:name="Medium Grid 1 Accent 5" w:uiPriority="67"/>
-    <w:lsdException w:name="Medium Grid 2 Accent 5" w:uiPriority="68"/>
-    <w:lsdException w:name="Medium Grid 3 Accent 5" w:uiPriority="69"/>
-    <w:lsdException w:name="Dark List Accent 5" w:uiPriority="70"/>
-    <w:lsdException w:name="Colorful Shading Accent 5" w:uiPriority="71"/>
-    <w:lsdException w:name="Colorful List Accent 5" w:uiPriority="72"/>
-    <w:lsdException w:name="Colorful Grid Accent 5" w:uiPriority="73"/>
-    <w:lsdException w:name="Light Shading Accent 6" w:uiPriority="60"/>
-    <w:lsdException w:name="Light List Accent 6" w:uiPriority="61"/>
-    <w:lsdException w:name="Light Grid Accent 6" w:uiPriority="62"/>
-    <w:lsdException w:name="Medium Shading 1 Accent 6" w:uiPriority="63"/>
-    <w:lsdException w:name="Medium Shading 2 Accent 6" w:uiPriority="64"/>
-    <w:lsdException w:name="Medium List 1 Accent 6" w:uiPriority="65"/>
-    <w:lsdException w:name="Medium List 2 Accent 6" w:uiPriority="66"/>
-    <w:lsdException w:name="Medium Grid 1 Accent 6" w:uiPriority="67"/>
-    <w:lsdException w:name="Medium Grid 2 Accent 6" w:uiPriority="68"/>
-    <w:lsdException w:name="Medium Grid 3 Accent 6" w:uiPriority="69"/>
-    <w:lsdException w:name="Dark List Accent 6" w:uiPriority="70"/>
-    <w:lsdException w:name="Colorful Shading Accent 6" w:uiPriority="71"/>
-    <w:lsdException w:name="Colorful List Accent 6" w:uiPriority="72"/>
-    <w:lsdException w:name="Colorful Grid Accent 6" w:uiPriority="73"/>
-    <w:lsdException w:name="Subtle Emphasis" w:uiPriority="19"/>
-    <w:lsdException w:name="Intense Emphasis" w:uiPriority="21"/>
-    <w:lsdException w:name="Subtle Reference" w:uiPriority="31"/>
-    <w:lsdException w:name="Intense Reference" w:uiPriority="32"/>
-    <w:lsdException w:name="Book Title" w:uiPriority="33"/>
-    <w:lsdException w:name="Bibliography" w:semiHidden="1" w:uiPriority="37" w:unhideWhenUsed="1"/>
-    <w:lsdException w:name="TOC Heading" w:semiHidden="1" w:uiPriority="39" w:unhideWhenUsed="1" w:qFormat="1"/>
-    <w:lsdException w:name="Plain Table 1" w:uiPriority="41"/>
-    <w:lsdException w:name="Plain Table 2" w:uiPriority="42"/>
-    <w:lsdException w:name="Plain Table 3" w:uiPriority="43"/>
-    <w:lsdException w:name="Plain Table 4" w:uiPriority="44"/>
-    <w:lsdException w:name="Plain Table 5" w:uiPriority="45"/>
-    <w:lsdException w:name="Grid Table Light" w:uiPriority="40"/>
-    <w:lsdException w:name="Grid Table 1 Light" w:uiPriority="46"/>
-    <w:lsdException w:name="Grid Table 2" w:uiPriority="47"/>
-    <w:lsdException w:name="Grid Table 3" w:uiPriority="48"/>
-    <w:lsdException w:name="Grid Table 4" w:uiPriority="49"/>
-    <w:lsdException w:name="Grid Table 5 Dark" w:uiPriority="50"/>
-    <w:lsdException w:name="Grid Table 6 Colorful" w:uiPriority="51"/>
-    <w:lsdException w:name="Grid Table 7 Colorful" w:uiPriority="52"/>
-    <w:lsdException w:name="Grid Table 1 Light Accent 1" w:uiPriority="46"/>
-    <w:lsdException w:name="Grid Table 2 Accent 1" w:uiPriority="47"/>
-    <w:lsdException w:name="Grid Table 3 Accent 1" w:uiPriority="48"/>
-    <w:lsdException w:name="Grid Table 4 Accent 1" w:uiPriority="49"/>
-    <w:lsdException w:name="Grid Table 5 Dark Accent 1" w:uiPriority="50"/>
-    <w:lsdException w:name="Grid Table 6 Colorful Accent 1" w:uiPriority="51"/>
-    <w:lsdException w:name="Grid Table 7 Colorful Accent 1" w:uiPriority="52"/>
-    <w:lsdException w:name="Grid Table 1 Light Accent 2" w:uiPriority="46"/>
-    <w:lsdException w:name="Grid Table 2 Accent 2" w:uiPriority="47"/>
-    <w:lsdException w:name="Grid Table 3 Accent 2" w:uiPriority="48"/>
-    <w:lsdException w:name="Grid Table 4 Accent 2" w:uiPriority="49"/>
-    <w:lsdException w:name="Grid Table 5 Dark Accent 2" w:uiPriority="50"/>
-    <w:lsdException w:name="Grid Table 6 Colorful Accent 2" w:uiPriority="51"/>
-    <w:lsdException w:name="Grid Table 7 Colorful Accent 2" w:uiPriority="52"/>
-    <w:lsdException w:name="Grid Table 1 Light Accent 3" w:uiPriority="46"/>
-    <w:lsdException w:name="Grid Table 2 Accent 3" w:uiPriority="47"/>
-    <w:lsdException w:name="Grid Table 3 Accent 3" w:uiPriority="48"/>
-    <w:lsdException w:name="Grid Table 4 Accent 3" w:uiPriority="49"/>
-    <w:lsdException w:name="Grid Table 5 Dark Accent 3" w:uiPriority="50"/>
-    <w:lsdException w:name="Grid Table 6 Colorful Accent 3" w:uiPriority="51"/>
-    <w:lsdException w:name="Grid Table 7 Colorful Accent 3" w:uiPriority="52"/>
-    <w:lsdException w:name="Grid Table 1 Light Accent 4" w:uiPriority="46"/>
-    <w:lsdException w:name="Grid Table 2 Accent 4" w:uiPriority="47"/>
-    <w:lsdException w:name="Grid Table 3 Accent 4" w:uiPriority="48"/>
-    <w:lsdException w:name="Grid Table 4 Accent 4" w:uiPriority="49"/>
-    <w:lsdException w:name="Grid Table 5 Dark Accent 4" w:uiPriority="50"/>
-    <w:lsdException w:name="Grid Table 6 Colorful Accent 4" w:uiPriority="51"/>
-    <w:lsdException w:name="Grid Table 7 Colorful Accent 4" w:uiPriority="52"/>
-    <w:lsdException w:name="Grid Table 1 Light Accent 5" w:uiPriority="46"/>
-    <w:lsdException w:name="Grid Table 2 Accent 5" w:uiPriority="47"/>
-    <w:lsdException w:name="Grid Table 3 Accent 5" w:uiPriority="48"/>
-    <w:lsdException w:name="Grid Table 4 Accent 5" w:uiPriority="49"/>
-    <w:lsdException w:name="Grid Table 5 Dark Accent 5" w:uiPriority="50"/>
-    <w:lsdException w:name="Grid Table 6 Colorful Accent 5" w:uiPriority="51"/>
-    <w:lsdException w:name="Grid Table 7 Colorful Accent 5" w:uiPriority="52"/>
-    <w:lsdException w:name="Grid Table 1 Light Accent 6" w:uiPriority="46"/>
-    <w:lsdException w:name="Grid Table 2 Accent 6" w:uiPriority="47"/>
-    <w:lsdException w:name="Grid Table 3 Accent 6" w:uiPriority="48"/>
-    <w:lsdException w:name="Grid Table 4 Accent 6" w:uiPriority="49"/>
-    <w:lsdException w:name="Grid Table 5 Dark Accent 6" w:uiPriority="50"/>
-    <w:lsdException w:name="Grid Table 6 Colorful Accent 6" w:uiPriority="51"/>
-    <w:lsdException w:name="Grid Table 7 Colorful Accent 6" w:uiPriority="52"/>
-    <w:lsdException w:name="List Table 1 Light" w:uiPriority="46"/>
-    <w:lsdException w:name="List Table 2" w:uiPriority="47"/>
-    <w:lsdException w:name="List Table 3" w:uiPriority="48"/>
-    <w:lsdException w:name="List Table 4" w:uiPriority="49"/>
-    <w:lsdException w:name="List Table 5 Dark" w:uiPriority="50"/>
-    <w:lsdException w:name="List Table 6 Colorful" w:uiPriority="51"/>
-    <w:lsdException w:name="List Table 7 Colorful" w:uiPriority="52"/>
-    <w:lsdException w:name="List Table 1 Light Accent 1" w:uiPriority="46"/>
-    <w:lsdException w:name="List Table 2 Accent 1" w:uiPriority="47"/>
-    <w:lsdException w:name="List Table 3 Accent 1" w:uiPriority="48"/>
-    <w:lsdException w:name="List Table 4 Accent 1" w:uiPriority="49"/>
-    <w:lsdException w:name="List Table 5 Dark Accent 1" w:uiPriority="50"/>
-    <w:lsdException w:name="List Table 6 Colorful Accent 1" w:uiPriority="51"/>
-    <w:lsdException w:name="List Table 7 Colorful Accent 1" w:uiPriority="52"/>
-    <w:lsdException w:name="List Table 1 Light Accent 2" w:uiPriority="46"/>
-    <w:lsdException w:name="List Table 2 Accent 2" w:uiPriority="47"/>
-    <w:lsdException w:name="List Table 3 Accent 2" w:uiPriority="48"/>
-    <w:lsdException w:name="List Table 4 Accent 2" w:uiPriority="49"/>
-    <w:lsdException w:name="List Table 5 Dark Accent 2" w:uiPriority="50"/>
-    <w:lsdException w:name="List Table 6 Colorful Accent 2" w:uiPriority="51"/>
-    <w:lsdException w:name="List Table 7 Colorful Accent 2" w:uiPriority="52"/>
-    <w:lsdException w:name="List Table 1 Light Accent 3" w:uiPriority="46"/>
-    <w:lsdException w:name="List Table 2 Accent 3" w:uiPriority="47"/>
-    <w:lsdException w:name="List Table 3 Accent 3" w:uiPriority="48"/>
-    <w:lsdException w:name="List Table 4 Accent 3" w:uiPriority="49"/>
-    <w:lsdException w:name="List Table 5 Dark Accent 3" w:uiPriority="50"/>
-    <w:lsdException w:name="List Table 6 Colorful Accent 3" w:uiPriority="51"/>
-    <w:lsdException w:name="List Table 7 Colorful Accent 3" w:uiPriority="52"/>
-    <w:lsdException w:name="List Table 1 Light Accent 4" w:uiPriority="46"/>
-    <w:lsdException w:name="List Table 2 Accent 4" w:uiPriority="47"/>
-    <w:lsdException w:name="List Table 3 Accent 4" w:uiPriority="48"/>
-    <w:lsdException w:name="List Table 4 Accent 4" w:uiPriority="49"/>
-    <w:lsdException w:name="List Table 5 Dark Accent 4" w:uiPriority="50"/>
-    <w:lsdException w:name="List Table 6 Colorful Accent 4" w:uiPriority="51"/>
-    <w:lsdException w:name="List Table 7 Colorful Accent 4" w:uiPriority="52"/>
-    <w:lsdException w:name="List Table 1 Light Accent 5" w:uiPriority="46"/>
-    <w:lsdException w:name="List Table 2 Accent 5" w:uiPriority="47"/>
-    <w:lsdException w:name="List Table 3 Accent 5" w:uiPriority="48"/>
-    <w:lsdException w:name="List Table 4 Accent 5" w:uiPriority="49"/>
-    <w:lsdException w:name="List Table 5 Dark Accent 5" w:uiPriority="50"/>
-    <w:lsdException w:name="List Table 6 Colorful Accent 5" w:uiPriority="51"/>
-    <w:lsdException w:name="List Table 7 Colorful Accent 5" w:uiPriority="52"/>
-    <w:lsdException w:name="List Table 1 Light Accent 6" w:uiPriority="46"/>
-    <w:lsdException w:name="List Table 2 Accent 6" w:uiPriority="47"/>
-    <w:lsdException w:name="List Table 3 Accent 6" w:uiPriority="48"/>
-    <w:lsdException w:name="List Table 4 Accent 6" w:uiPriority="49"/>
-    <w:lsdException w:name="List Table 5 Dark Accent 6" w:uiPriority="50"/>
-    <w:lsdException w:name="List Table 6 Colorful Accent 6" w:uiPriority="51"/>
-    <w:lsdException w:name="List Table 7 Colorful Accent 6" w:uiPriority="52"/>
+  <w:latentStyles w:defLockedState="0" w:defUIPriority="99" w:defSemiHidden="1" w:defUnhideWhenUsed="1" w:defQFormat="0" w:count="276">
+    <w:lsdException w:name="Normal" w:semiHidden="0" w:uiPriority="0" w:unhideWhenUsed="0" w:qFormat="1"/>
+    <w:lsdException w:name="heading 1" w:semiHidden="0" w:uiPriority="9" w:unhideWhenUsed="0" w:qFormat="1"/>
+    <w:lsdException w:name="heading 2" w:uiPriority="9" w:qFormat="1"/>
+    <w:lsdException w:name="heading 3" w:uiPriority="9" w:qFormat="1"/>
+    <w:lsdException w:name="heading 4" w:uiPriority="9" w:qFormat="1"/>
+    <w:lsdException w:name="heading 5" w:uiPriority="9"/>
+    <w:lsdException w:name="heading 6" w:uiPriority="9" w:qFormat="1"/>
+    <w:lsdException w:name="heading 7" w:uiPriority="9" w:qFormat="1"/>
+    <w:lsdException w:name="heading 8" w:uiPriority="9" w:qFormat="1"/>
+    <w:lsdException w:name="heading 9" w:uiPriority="9" w:qFormat="1"/>
+    <w:lsdException w:name="toc 1" w:uiPriority="39"/>
+    <w:lsdException w:name="toc 2" w:uiPriority="39"/>
+    <w:lsdException w:name="toc 3" w:uiPriority="39"/>
+    <w:lsdException w:name="toc 4" w:uiPriority="39"/>
+    <w:lsdException w:name="toc 5" w:uiPriority="39"/>
+    <w:lsdException w:name="toc 6" w:uiPriority="39"/>
+    <w:lsdException w:name="toc 7" w:uiPriority="39"/>
+    <w:lsdException w:name="toc 8" w:uiPriority="39"/>
+    <w:lsdException w:name="toc 9" w:uiPriority="39"/>
+    <w:lsdException w:name="caption" w:uiPriority="35" w:qFormat="1"/>
+    <w:lsdException w:name="Title" w:semiHidden="0" w:uiPriority="10" w:unhideWhenUsed="0"/>
+    <w:lsdException w:name="Default Paragraph Font" w:uiPriority="1"/>
+    <w:lsdException w:name="Subtitle" w:semiHidden="0" w:uiPriority="11" w:unhideWhenUsed="0"/>
+    <w:lsdException w:name="Strong" w:semiHidden="0" w:uiPriority="22" w:unhideWhenUsed="0"/>
+    <w:lsdException w:name="Emphasis" w:semiHidden="0" w:uiPriority="20" w:unhideWhenUsed="0"/>
+    <w:lsdException w:name="Table Grid" w:semiHidden="0" w:uiPriority="39" w:unhideWhenUsed="0"/>
+    <w:lsdException w:name="Note Level 1" w:semiHidden="0" w:unhideWhenUsed="0"/>
+    <w:lsdException w:name="Note Level 2" w:semiHidden="0" w:unhideWhenUsed="0"/>
+    <w:lsdException w:name="Note Level 3" w:semiHidden="0" w:unhideWhenUsed="0"/>
+    <w:lsdException w:name="Note Level 4" w:semiHidden="0" w:unhideWhenUsed="0"/>
+    <w:lsdException w:name="Note Level 5" w:semiHidden="0" w:unhideWhenUsed="0"/>
+    <w:lsdException w:name="Note Level 6" w:semiHidden="0" w:unhideWhenUsed="0"/>
+    <w:lsdException w:name="Note Level 7" w:semiHidden="0" w:unhideWhenUsed="0"/>
+    <w:lsdException w:name="Note Level 8" w:semiHidden="0" w:unhideWhenUsed="0"/>
+    <w:lsdException w:name="Note Level 9" w:semiHidden="0" w:unhideWhenUsed="0"/>
+    <w:lsdException w:name="Placeholder Text" w:unhideWhenUsed="0"/>
+    <w:lsdException w:name="No Spacing" w:semiHidden="0" w:uiPriority="1" w:unhideWhenUsed="0"/>
+    <w:lsdException w:name="Light Shading" w:semiHidden="0" w:uiPriority="60" w:unhideWhenUsed="0"/>
+    <w:lsdException w:name="Light List" w:semiHidden="0" w:uiPriority="61" w:unhideWhenUsed="0"/>
+    <w:lsdException w:name="Light Grid" w:semiHidden="0" w:uiPriority="62" w:unhideWhenUsed="0"/>
+    <w:lsdException w:name="Medium Shading 1" w:semiHidden="0" w:uiPriority="63" w:unhideWhenUsed="0"/>
+    <w:lsdException w:name="Medium Shading 2" w:semiHidden="0" w:uiPriority="64" w:unhideWhenUsed="0"/>
+    <w:lsdException w:name="Medium List 1" w:semiHidden="0" w:uiPriority="65" w:unhideWhenUsed="0"/>
+    <w:lsdException w:name="Medium List 2" w:semiHidden="0" w:uiPriority="66" w:unhideWhenUsed="0"/>
+    <w:lsdException w:name="Medium Grid 1" w:semiHidden="0" w:uiPriority="67" w:unhideWhenUsed="0"/>
+    <w:lsdException w:name="Medium Grid 2" w:semiHidden="0" w:uiPriority="68" w:unhideWhenUsed="0"/>
+    <w:lsdException w:name="Medium Grid 3" w:semiHidden="0" w:uiPriority="69" w:unhideWhenUsed="0"/>
+    <w:lsdException w:name="Dark List" w:semiHidden="0" w:uiPriority="70" w:unhideWhenUsed="0"/>
+    <w:lsdException w:name="Colorful Shading" w:semiHidden="0" w:uiPriority="71" w:unhideWhenUsed="0"/>
+    <w:lsdException w:name="Colorful List" w:semiHidden="0" w:uiPriority="72" w:unhideWhenUsed="0"/>
+    <w:lsdException w:name="Colorful Grid" w:semiHidden="0" w:uiPriority="73" w:unhideWhenUsed="0"/>
+    <w:lsdException w:name="Light Shading Accent 1" w:semiHidden="0" w:uiPriority="60" w:unhideWhenUsed="0"/>
+    <w:lsdException w:name="Light List Accent 1" w:semiHidden="0" w:uiPriority="61" w:unhideWhenUsed="0"/>
+    <w:lsdException w:name="Light Grid Accent 1" w:semiHidden="0" w:uiPriority="62" w:unhideWhenUsed="0"/>
+    <w:lsdException w:name="Medium Shading 1 Accent 1" w:semiHidden="0" w:uiPriority="63" w:unhideWhenUsed="0"/>
+    <w:lsdException w:name="Medium Shading 2 Accent 1" w:semiHidden="0" w:uiPriority="64" w:unhideWhenUsed="0"/>
+    <w:lsdException w:name="Medium List 1 Accent 1" w:semiHidden="0" w:uiPriority="65" w:unhideWhenUsed="0"/>
+    <w:lsdException w:name="Revision" w:unhideWhenUsed="0"/>
+    <w:lsdException w:name="List Paragraph" w:semiHidden="0" w:uiPriority="34" w:unhideWhenUsed="0"/>
+    <w:lsdException w:name="Quote" w:semiHidden="0" w:uiPriority="29" w:unhideWhenUsed="0"/>
+    <w:lsdException w:name="Intense Quote" w:semiHidden="0" w:uiPriority="30" w:unhideWhenUsed="0"/>
+    <w:lsdException w:name="Medium List 2 Accent 1" w:semiHidden="0" w:uiPriority="66" w:unhideWhenUsed="0"/>
+    <w:lsdException w:name="Medium Grid 1 Accent 1" w:semiHidden="0" w:uiPriority="67" w:unhideWhenUsed="0"/>
+    <w:lsdException w:name="Medium Grid 2 Accent 1" w:semiHidden="0" w:uiPriority="68" w:unhideWhenUsed="0"/>
+    <w:lsdException w:name="Medium Grid 3 Accent 1" w:semiHidden="0" w:uiPriority="69" w:unhideWhenUsed="0"/>
+    <w:lsdException w:name="Dark List Accent 1" w:semiHidden="0" w:uiPriority="70" w:unhideWhenUsed="0"/>
+    <w:lsdException w:name="Colorful Shading Accent 1" w:semiHidden="0" w:uiPriority="71" w:unhideWhenUsed="0"/>
+    <w:lsdException w:name="Colorful List Accent 1" w:semiHidden="0" w:uiPriority="72" w:unhideWhenUsed="0"/>
+    <w:lsdException w:name="Colorful Grid Accent 1" w:semiHidden="0" w:uiPriority="73" w:unhideWhenUsed="0"/>
+    <w:lsdException w:name="Light Shading Accent 2" w:semiHidden="0" w:uiPriority="60" w:unhideWhenUsed="0"/>
+    <w:lsdException w:name="Light List Accent 2" w:semiHidden="0" w:uiPriority="61" w:unhideWhenUsed="0"/>
+    <w:lsdException w:name="Light Grid Accent 2" w:semiHidden="0" w:uiPriority="62" w:unhideWhenUsed="0"/>
+    <w:lsdException w:name="Medium Shading 1 Accent 2" w:semiHidden="0" w:uiPriority="63" w:unhideWhenUsed="0"/>
+    <w:lsdException w:name="Medium Shading 2 Accent 2" w:semiHidden="0" w:uiPriority="64" w:unhideWhenUsed="0"/>
+    <w:lsdException w:name="Medium List 1 Accent 2" w:semiHidden="0" w:uiPriority="65" w:unhideWhenUsed="0"/>
+    <w:lsdException w:name="Medium List 2 Accent 2" w:semiHidden="0" w:uiPriority="66" w:unhideWhenUsed="0"/>
+    <w:lsdException w:name="Medium Grid 1 Accent 2" w:semiHidden="0" w:uiPriority="67" w:unhideWhenUsed="0"/>
+    <w:lsdException w:name="Medium Grid 2 Accent 2" w:semiHidden="0" w:uiPriority="68" w:unhideWhenUsed="0"/>
+    <w:lsdException w:name="Medium Grid 3 Accent 2" w:semiHidden="0" w:uiPriority="69" w:unhideWhenUsed="0"/>
+    <w:lsdException w:name="Dark List Accent 2" w:semiHidden="0" w:uiPriority="70" w:unhideWhenUsed="0"/>
+    <w:lsdException w:name="Colorful Shading Accent 2" w:semiHidden="0" w:uiPriority="71" w:unhideWhenUsed="0"/>
+    <w:lsdException w:name="Colorful List Accent 2" w:semiHidden="0" w:uiPriority="72" w:unhideWhenUsed="0"/>
+    <w:lsdException w:name="Colorful Grid Accent 2" w:semiHidden="0" w:uiPriority="73" w:unhideWhenUsed="0"/>
+    <w:lsdException w:name="Light Shading Accent 3" w:semiHidden="0" w:uiPriority="60" w:unhideWhenUsed="0"/>
+    <w:lsdException w:name="Light List Accent 3" w:semiHidden="0" w:uiPriority="61" w:unhideWhenUsed="0"/>
+    <w:lsdException w:name="Light Grid Accent 3" w:semiHidden="0" w:uiPriority="62" w:unhideWhenUsed="0"/>
+    <w:lsdException w:name="Medium Shading 1 Accent 3" w:semiHidden="0" w:uiPriority="63" w:unhideWhenUsed="0"/>
+    <w:lsdException w:name="Medium Shading 2 Accent 3" w:semiHidden="0" w:uiPriority="64" w:unhideWhenUsed="0"/>
+    <w:lsdException w:name="Medium List 1 Accent 3" w:semiHidden="0" w:uiPriority="65" w:unhideWhenUsed="0"/>
+    <w:lsdException w:name="Medium List 2 Accent 3" w:semiHidden="0" w:uiPriority="66" w:unhideWhenUsed="0"/>
+    <w:lsdException w:name="Medium Grid 1 Accent 3" w:semiHidden="0" w:uiPriority="67" w:unhideWhenUsed="0"/>
+    <w:lsdException w:name="Medium Grid 2 Accent 3" w:semiHidden="0" w:uiPriority="68" w:unhideWhenUsed="0"/>
+    <w:lsdException w:name="Medium Grid 3 Accent 3" w:semiHidden="0" w:uiPriority="69" w:unhideWhenUsed="0"/>
+    <w:lsdException w:name="Dark List Accent 3" w:semiHidden="0" w:uiPriority="70" w:unhideWhenUsed="0"/>
+    <w:lsdException w:name="Colorful Shading Accent 3" w:semiHidden="0" w:uiPriority="71" w:unhideWhenUsed="0"/>
+    <w:lsdException w:name="Colorful List Accent 3" w:semiHidden="0" w:uiPriority="72" w:unhideWhenUsed="0"/>
+    <w:lsdException w:name="Colorful Grid Accent 3" w:semiHidden="0" w:uiPriority="73" w:unhideWhenUsed="0"/>
+    <w:lsdException w:name="Light Shading Accent 4" w:semiHidden="0" w:uiPriority="60" w:unhideWhenUsed="0"/>
+    <w:lsdException w:name="Light List Accent 4" w:semiHidden="0" w:uiPriority="61" w:unhideWhenUsed="0"/>
+    <w:lsdException w:name="Light Grid Accent 4" w:semiHidden="0" w:uiPriority="62" w:unhideWhenUsed="0"/>
+    <w:lsdException w:name="Medium Shading 1 Accent 4" w:semiHidden="0" w:uiPriority="63" w:unhideWhenUsed="0"/>
+    <w:lsdException w:name="Medium Shading 2 Accent 4" w:semiHidden="0" w:uiPriority="64" w:unhideWhenUsed="0"/>
+    <w:lsdException w:name="Medium List 1 Accent 4" w:semiHidden="0" w:uiPriority="65" w:unhideWhenUsed="0"/>
+    <w:lsdException w:name="Medium List 2 Accent 4" w:semiHidden="0" w:uiPriority="66" w:unhideWhenUsed="0"/>
+    <w:lsdException w:name="Medium Grid 1 Accent 4" w:semiHidden="0" w:uiPriority="67" w:unhideWhenUsed="0"/>
+    <w:lsdException w:name="Medium Grid 2 Accent 4" w:semiHidden="0" w:uiPriority="68" w:unhideWhenUsed="0"/>
+    <w:lsdException w:name="Medium Grid 3 Accent 4" w:semiHidden="0" w:uiPriority="69" w:unhideWhenUsed="0"/>
+    <w:lsdException w:name="Dark List Accent 4" w:semiHidden="0" w:uiPriority="70" w:unhideWhenUsed="0"/>
+    <w:lsdException w:name="Colorful Shading Accent 4" w:semiHidden="0" w:uiPriority="71" w:unhideWhenUsed="0"/>
+    <w:lsdException w:name="Colorful List Accent 4" w:semiHidden="0" w:uiPriority="72" w:unhideWhenUsed="0"/>
+    <w:lsdException w:name="Colorful Grid Accent 4" w:semiHidden="0" w:uiPriority="73" w:unhideWhenUsed="0"/>
+    <w:lsdException w:name="Light Shading Accent 5" w:semiHidden="0" w:uiPriority="60" w:unhideWhenUsed="0"/>
+    <w:lsdException w:name="Light List Accent 5" w:semiHidden="0" w:uiPriority="61" w:unhideWhenUsed="0"/>
+    <w:lsdException w:name="Light Grid Accent 5" w:semiHidden="0" w:uiPriority="62" w:unhideWhenUsed="0"/>
+    <w:lsdException w:name="Medium Shading 1 Accent 5" w:semiHidden="0" w:uiPriority="63" w:unhideWhenUsed="0"/>
+    <w:lsdException w:name="Medium Shading 2 Accent 5" w:semiHidden="0" w:uiPriority="64" w:unhideWhenUsed="0"/>
+    <w:lsdException w:name="Medium List 1 Accent 5" w:semiHidden="0" w:uiPriority="65" w:unhideWhenUsed="0"/>
+    <w:lsdException w:name="Medium List 2 Accent 5" w:semiHidden="0" w:uiPriority="66" w:unhideWhenUsed="0"/>
+    <w:lsdException w:name="Medium Grid 1 Accent 5" w:semiHidden="0" w:uiPriority="67" w:unhideWhenUsed="0"/>
+    <w:lsdException w:name="Medium Grid 2 Accent 5" w:semiHidden="0" w:uiPriority="68" w:unhideWhenUsed="0"/>
+    <w:lsdException w:name="Medium Grid 3 Accent 5" w:semiHidden="0" w:uiPriority="69" w:unhideWhenUsed="0"/>
+    <w:lsdException w:name="Dark List Accent 5" w:semiHidden="0" w:uiPriority="70" w:unhideWhenUsed="0"/>
+    <w:lsdException w:name="Colorful Shading Accent 5" w:semiHidden="0" w:uiPriority="71" w:unhideWhenUsed="0"/>
+    <w:lsdException w:name="Colorful List Accent 5" w:semiHidden="0" w:uiPriority="72" w:unhideWhenUsed="0"/>
+    <w:lsdException w:name="Colorful Grid Accent 5" w:semiHidden="0" w:uiPriority="73" w:unhideWhenUsed="0"/>
+    <w:lsdException w:name="Light Shading Accent 6" w:semiHidden="0" w:uiPriority="60" w:unhideWhenUsed="0"/>
+    <w:lsdException w:name="Light List Accent 6" w:semiHidden="0" w:uiPriority="61" w:unhideWhenUsed="0"/>
+    <w:lsdException w:name="Light Grid Accent 6" w:semiHidden="0" w:uiPriority="62" w:unhideWhenUsed="0"/>
+    <w:lsdException w:name="Medium Shading 1 Accent 6" w:semiHidden="0" w:uiPriority="63" w:unhideWhenUsed="0"/>
+    <w:lsdException w:name="Medium Shading 2 Accent 6" w:semiHidden="0" w:uiPriority="64" w:unhideWhenUsed="0"/>
+    <w:lsdException w:name="Medium List 1 Accent 6" w:semiHidden="0" w:uiPriority="65" w:unhideWhenUsed="0"/>
+    <w:lsdException w:name="Medium List 2 Accent 6" w:semiHidden="0" w:uiPriority="66" w:unhideWhenUsed="0"/>
+    <w:lsdException w:name="Medium Grid 1 Accent 6" w:semiHidden="0" w:uiPriority="67" w:unhideWhenUsed="0"/>
+    <w:lsdException w:name="Medium Grid 2 Accent 6" w:semiHidden="0" w:uiPriority="68" w:unhideWhenUsed="0"/>
+    <w:lsdException w:name="Medium Grid 3 Accent 6" w:semiHidden="0" w:uiPriority="69" w:unhideWhenUsed="0"/>
+    <w:lsdException w:name="Dark List Accent 6" w:semiHidden="0" w:uiPriority="70" w:unhideWhenUsed="0"/>
+    <w:lsdException w:name="Colorful Shading Accent 6" w:semiHidden="0" w:uiPriority="71" w:unhideWhenUsed="0"/>
+    <w:lsdException w:name="Colorful List Accent 6" w:semiHidden="0" w:uiPriority="72" w:unhideWhenUsed="0"/>
+    <w:lsdException w:name="Colorful Grid Accent 6" w:semiHidden="0" w:uiPriority="73" w:unhideWhenUsed="0"/>
+    <w:lsdException w:name="Subtle Emphasis" w:semiHidden="0" w:uiPriority="19" w:unhideWhenUsed="0"/>
+    <w:lsdException w:name="Intense Emphasis" w:semiHidden="0" w:uiPriority="21" w:unhideWhenUsed="0"/>
+    <w:lsdException w:name="Subtle Reference" w:semiHidden="0" w:uiPriority="31" w:unhideWhenUsed="0"/>
+    <w:lsdException w:name="Intense Reference" w:semiHidden="0" w:uiPriority="32" w:unhideWhenUsed="0"/>
+    <w:lsdException w:name="Book Title" w:semiHidden="0" w:uiPriority="33" w:unhideWhenUsed="0"/>
+    <w:lsdException w:name="Bibliography" w:uiPriority="37"/>
+    <w:lsdException w:name="TOC Heading" w:uiPriority="39" w:qFormat="1"/>
+  </w:latentStyles>
+  <w:style w:type="paragraph" w:default="1" w:styleId="Normal">
+    <w:name w:val="Normal"/>
+    <w:aliases w:val="Fuente Normal"/>
+    <w:qFormat/>
+    <w:rsid w:val="00F54819"/>
+    <w:pPr>
+      <w:spacing w:after="120" w:line="240" w:lineRule="auto"/>
+      <w:ind w:firstLine="567"/>
+      <w:jc w:val="both"/>
+    </w:pPr>
+    <w:rPr>
+      <w:rFonts w:ascii="Times New Roman" w:hAnsi="Times New Roman"/>
+      <w:color w:val="000000" w:themeColor="text1"/>
+      <w:sz w:val="24"/>
+    </w:rPr>
+  </w:style>
+  <w:style w:type="paragraph" w:styleId="Ttulo1">
+    <w:name w:val="heading 1"/>
+    <w:aliases w:val="Cápitulo"/>
+    <w:basedOn w:val="Normal"/>
+    <w:next w:val="Normal"/>
+    <w:link w:val="Ttulo1Car"/>
+    <w:autoRedefine/>
+    <w:uiPriority w:val="9"/>
+    <w:qFormat/>
+    <w:rsid w:val="009173C6"/>
+    <w:pPr>
+      <w:outlineLvl w:val="0"/>
+    </w:pPr>
+    <w:rPr>
+      <w:b/>
+      <w:sz w:val="36"/>
+    </w:rPr>
+  </w:style>
+  <w:style w:type="paragraph" w:styleId="Ttulo2">
+    <w:name w:val="heading 2"/>
+    <w:aliases w:val="Sub-Cápitulo"/>
+    <w:basedOn w:val="Normal"/>
+    <w:next w:val="Subttulo"/>
+    <w:link w:val="Ttulo2Car"/>
+    <w:autoRedefine/>
+    <w:uiPriority w:val="9"/>
+    <w:unhideWhenUsed/>
+    <w:qFormat/>
+    <w:rsid w:val="008301B6"/>
+    <w:pPr>
+      <w:numPr>
+        <w:ilvl w:val="1"/>
+        <w:numId w:val="1"/>
+      </w:numPr>
+      <w:outlineLvl w:val="1"/>
+    </w:pPr>
+    <w:rPr>
+      <w:b/>
+      <w:sz w:val="32"/>
+    </w:rPr>
+  </w:style>
+  <w:style w:type="paragraph" w:styleId="Ttulo3">
+    <w:name w:val="heading 3"/>
+    <w:aliases w:val="Sección Terciaria"/>
+    <w:basedOn w:val="Ttulo2"/>
+    <w:next w:val="Subttulo"/>
+    <w:link w:val="Ttulo3Car"/>
+    <w:autoRedefine/>
+    <w:uiPriority w:val="9"/>
+    <w:unhideWhenUsed/>
+    <w:qFormat/>
+    <w:rsid w:val="004F2622"/>
+    <w:pPr>
+      <w:outlineLvl w:val="2"/>
+    </w:pPr>
+    <w:rPr>
+      <w:sz w:val="28"/>
+    </w:rPr>
+  </w:style>
+  <w:style w:type="paragraph" w:styleId="Ttulo4">
+    <w:name w:val="heading 4"/>
+    <w:aliases w:val="Sección Cuaternaria"/>
+    <w:basedOn w:val="Ttulo3"/>
+    <w:next w:val="Subttulo"/>
+    <w:link w:val="Ttulo4Car"/>
+    <w:autoRedefine/>
+    <w:uiPriority w:val="9"/>
+    <w:unhideWhenUsed/>
+    <w:qFormat/>
+    <w:rsid w:val="008449F8"/>
+    <w:pPr>
+      <w:keepNext/>
+      <w:keepLines/>
+      <w:spacing w:before="40" w:after="0"/>
+      <w:outlineLvl w:val="3"/>
+    </w:pPr>
+    <w:rPr>
+      <w:rFonts w:eastAsiaTheme="majorEastAsia" w:cstheme="majorBidi"/>
+      <w:iCs/>
+      <w:sz w:val="26"/>
+    </w:rPr>
+  </w:style>
+  <w:style w:type="character" w:default="1" w:styleId="Fuentedeprrafopredeter">
+    <w:name w:val="Default Paragraph Font"/>
+    <w:uiPriority w:val="1"/>
+    <w:semiHidden/>
+    <w:unhideWhenUsed/>
+  </w:style>
+  <w:style w:type="table" w:default="1" w:styleId="Tablanormal">
+    <w:name w:val="Normal Table"/>
+    <w:uiPriority w:val="99"/>
+    <w:semiHidden/>
+    <w:unhideWhenUsed/>
+    <w:tblPr>
+      <w:tblInd w:w="0" w:type="dxa"/>
+      <w:tblCellMar>
+        <w:top w:w="0" w:type="dxa"/>
+        <w:left w:w="108" w:type="dxa"/>
+        <w:bottom w:w="0" w:type="dxa"/>
+        <w:right w:w="108" w:type="dxa"/>
+      </w:tblCellMar>
+    </w:tblPr>
+  </w:style>
+  <w:style w:type="numbering" w:default="1" w:styleId="Sinlista">
+    <w:name w:val="No List"/>
+    <w:uiPriority w:val="99"/>
+    <w:semiHidden/>
+    <w:unhideWhenUsed/>
+  </w:style>
+  <w:style w:type="character" w:customStyle="1" w:styleId="Ttulo1Car">
+    <w:name w:val="Título 1 Car"/>
+    <w:aliases w:val="Cápitulo Car"/>
+    <w:basedOn w:val="Fuentedeprrafopredeter"/>
+    <w:link w:val="Ttulo1"/>
+    <w:uiPriority w:val="9"/>
+    <w:rsid w:val="009173C6"/>
+    <w:rPr>
+      <w:rFonts w:ascii="Times New Roman" w:hAnsi="Times New Roman"/>
+      <w:b/>
+      <w:color w:val="000000" w:themeColor="text1"/>
+      <w:sz w:val="36"/>
+    </w:rPr>
+  </w:style>
+  <w:style w:type="character" w:customStyle="1" w:styleId="Ttulo2Car">
+    <w:name w:val="Título 2 Car"/>
+    <w:aliases w:val="Sub-Cápitulo Car"/>
+    <w:basedOn w:val="Fuentedeprrafopredeter"/>
+    <w:link w:val="Ttulo2"/>
+    <w:uiPriority w:val="9"/>
+    <w:rsid w:val="008301B6"/>
+    <w:rPr>
+      <w:rFonts w:ascii="Times New Roman" w:hAnsi="Times New Roman"/>
+      <w:b/>
+      <w:color w:val="000000" w:themeColor="text1"/>
+      <w:sz w:val="32"/>
+    </w:rPr>
+  </w:style>
+  <w:style w:type="character" w:customStyle="1" w:styleId="Ttulo3Car">
+    <w:name w:val="Título 3 Car"/>
+    <w:aliases w:val="Sección Terciaria Car"/>
+    <w:basedOn w:val="Fuentedeprrafopredeter"/>
+    <w:link w:val="Ttulo3"/>
+    <w:uiPriority w:val="9"/>
+    <w:rsid w:val="004F2622"/>
+    <w:rPr>
+      <w:rFonts w:ascii="Times New Roman" w:hAnsi="Times New Roman"/>
+      <w:b/>
+      <w:color w:val="000000" w:themeColor="text1"/>
+      <w:sz w:val="28"/>
+    </w:rPr>
+  </w:style>
+  <w:style w:type="character" w:customStyle="1" w:styleId="Ttulo4Car">
+    <w:name w:val="Título 4 Car"/>
+    <w:aliases w:val="Sección Cuaternaria Car"/>
+    <w:basedOn w:val="Fuentedeprrafopredeter"/>
+    <w:link w:val="Ttulo4"/>
+    <w:uiPriority w:val="9"/>
+    <w:rsid w:val="008449F8"/>
+    <w:rPr>
+      <w:rFonts w:ascii="Times New Roman" w:eastAsiaTheme="majorEastAsia" w:hAnsi="Times New Roman" w:cstheme="majorBidi"/>
+      <w:b/>
+      <w:iCs/>
+      <w:color w:val="000000" w:themeColor="text1"/>
+      <w:sz w:val="26"/>
+    </w:rPr>
+  </w:style>
+  <w:style w:type="paragraph" w:styleId="Subttulo">
+    <w:name w:val="Subtitle"/>
+    <w:basedOn w:val="Normal"/>
+    <w:next w:val="Normal"/>
+    <w:link w:val="SubttuloCar"/>
+    <w:uiPriority w:val="11"/>
+    <w:rsid w:val="008449F8"/>
+    <w:pPr>
+      <w:numPr>
+        <w:ilvl w:val="1"/>
+      </w:numPr>
+      <w:ind w:firstLine="567"/>
+    </w:pPr>
+    <w:rPr>
+      <w:rFonts w:asciiTheme="minorHAnsi" w:eastAsiaTheme="minorEastAsia" w:hAnsiTheme="minorHAnsi"/>
+      <w:color w:val="5A5A5A" w:themeColor="text1" w:themeTint="A5"/>
+      <w:spacing w:val="15"/>
+      <w:sz w:val="22"/>
+    </w:rPr>
+  </w:style>
+  <w:style w:type="character" w:customStyle="1" w:styleId="SubttuloCar">
+    <w:name w:val="Subtítulo Car"/>
+    <w:basedOn w:val="Fuentedeprrafopredeter"/>
+    <w:link w:val="Subttulo"/>
+    <w:uiPriority w:val="11"/>
+    <w:rsid w:val="008449F8"/>
+    <w:rPr>
+      <w:rFonts w:eastAsiaTheme="minorEastAsia"/>
+      <w:color w:val="5A5A5A" w:themeColor="text1" w:themeTint="A5"/>
+      <w:spacing w:val="15"/>
+    </w:rPr>
+  </w:style>
+  <w:style w:type="paragraph" w:customStyle="1" w:styleId="Default">
+    <w:name w:val="Default"/>
+    <w:rsid w:val="00D2198B"/>
+    <w:pPr>
+      <w:autoSpaceDE w:val="0"/>
+      <w:autoSpaceDN w:val="0"/>
+      <w:adjustRightInd w:val="0"/>
+      <w:spacing w:after="0" w:line="240" w:lineRule="auto"/>
+    </w:pPr>
+    <w:rPr>
+      <w:rFonts w:ascii="Times New Roman" w:hAnsi="Times New Roman" w:cs="Times New Roman"/>
+      <w:color w:val="000000"/>
+      <w:sz w:val="24"/>
+      <w:szCs w:val="24"/>
+    </w:rPr>
+  </w:style>
+  <w:style w:type="paragraph" w:styleId="TDC2">
+    <w:name w:val="toc 2"/>
+    <w:basedOn w:val="Normal"/>
+    <w:next w:val="Normal"/>
+    <w:autoRedefine/>
+    <w:uiPriority w:val="39"/>
+    <w:unhideWhenUsed/>
+    <w:rsid w:val="00313814"/>
+    <w:pPr>
+      <w:spacing w:after="100"/>
+      <w:ind w:left="240"/>
+    </w:pPr>
+  </w:style>
+  <w:style w:type="paragraph" w:styleId="TDC1">
+    <w:name w:val="toc 1"/>
+    <w:basedOn w:val="Normal"/>
+    <w:next w:val="Normal"/>
+    <w:autoRedefine/>
+    <w:uiPriority w:val="39"/>
+    <w:unhideWhenUsed/>
+    <w:rsid w:val="008815B9"/>
+    <w:pPr>
+      <w:spacing w:after="100"/>
+      <w:jc w:val="left"/>
+    </w:pPr>
+    <w:rPr>
+      <w:b/>
+    </w:rPr>
+  </w:style>
+  <w:style w:type="character" w:styleId="Hipervnculo">
+    <w:name w:val="Hyperlink"/>
+    <w:basedOn w:val="Fuentedeprrafopredeter"/>
+    <w:uiPriority w:val="99"/>
+    <w:unhideWhenUsed/>
+    <w:rsid w:val="00313814"/>
+    <w:rPr>
+      <w:color w:val="0563C1" w:themeColor="hyperlink"/>
+      <w:u w:val="single"/>
+    </w:rPr>
+  </w:style>
+  <w:style w:type="paragraph" w:styleId="TDC3">
+    <w:name w:val="toc 3"/>
+    <w:basedOn w:val="Normal"/>
+    <w:next w:val="Normal"/>
+    <w:autoRedefine/>
+    <w:uiPriority w:val="39"/>
+    <w:unhideWhenUsed/>
+    <w:rsid w:val="008815B9"/>
+    <w:pPr>
+      <w:spacing w:after="100"/>
+      <w:ind w:left="480"/>
+    </w:pPr>
+  </w:style>
+  <w:style w:type="paragraph" w:styleId="Encabezado">
+    <w:name w:val="header"/>
+    <w:basedOn w:val="Normal"/>
+    <w:link w:val="EncabezadoCar"/>
+    <w:uiPriority w:val="99"/>
+    <w:unhideWhenUsed/>
+    <w:rsid w:val="00562E7A"/>
+    <w:pPr>
+      <w:tabs>
+        <w:tab w:val="center" w:pos="4419"/>
+        <w:tab w:val="right" w:pos="8838"/>
+      </w:tabs>
+      <w:spacing w:after="0"/>
+    </w:pPr>
+  </w:style>
+  <w:style w:type="paragraph" w:styleId="ndice1">
+    <w:name w:val="index 1"/>
+    <w:basedOn w:val="Normal"/>
+    <w:next w:val="Normal"/>
+    <w:autoRedefine/>
+    <w:uiPriority w:val="99"/>
+    <w:semiHidden/>
+    <w:unhideWhenUsed/>
+    <w:rsid w:val="008815B9"/>
+    <w:pPr>
+      <w:spacing w:after="0"/>
+      <w:ind w:left="240" w:hanging="240"/>
+    </w:pPr>
+  </w:style>
+  <w:style w:type="character" w:customStyle="1" w:styleId="EncabezadoCar">
+    <w:name w:val="Encabezado Car"/>
+    <w:basedOn w:val="Fuentedeprrafopredeter"/>
+    <w:link w:val="Encabezado"/>
+    <w:uiPriority w:val="99"/>
+    <w:rsid w:val="00562E7A"/>
+    <w:rPr>
+      <w:rFonts w:ascii="Times New Roman" w:hAnsi="Times New Roman"/>
+      <w:color w:val="000000" w:themeColor="text1"/>
+      <w:sz w:val="24"/>
+    </w:rPr>
+  </w:style>
+  <w:style w:type="paragraph" w:styleId="Piedepgina">
+    <w:name w:val="footer"/>
+    <w:basedOn w:val="Normal"/>
+    <w:link w:val="PiedepginaCar"/>
+    <w:uiPriority w:val="99"/>
+    <w:unhideWhenUsed/>
+    <w:rsid w:val="00562E7A"/>
+    <w:pPr>
+      <w:tabs>
+        <w:tab w:val="center" w:pos="4419"/>
+        <w:tab w:val="right" w:pos="8838"/>
+      </w:tabs>
+      <w:spacing w:after="0"/>
+    </w:pPr>
+  </w:style>
+  <w:style w:type="character" w:customStyle="1" w:styleId="PiedepginaCar">
+    <w:name w:val="Pie de página Car"/>
+    <w:basedOn w:val="Fuentedeprrafopredeter"/>
+    <w:link w:val="Piedepgina"/>
+    <w:uiPriority w:val="99"/>
+    <w:rsid w:val="00562E7A"/>
+    <w:rPr>
+      <w:rFonts w:ascii="Times New Roman" w:hAnsi="Times New Roman"/>
+      <w:color w:val="000000" w:themeColor="text1"/>
+      <w:sz w:val="24"/>
+    </w:rPr>
+  </w:style>
+</w:styles>
+</file>
+
+<file path=word/stylesWithEffects.xml><?xml version="1.0" encoding="utf-8"?>
+<w:styles xmlns:wpc="http://schemas.microsoft.com/office/word/2010/wordprocessingCanvas" xmlns:mo="http://schemas.microsoft.com/office/mac/office/2008/main" xmlns:mc="http://schemas.openxmlformats.org/markup-compatibility/2006" xmlns:mv="urn:schemas-microsoft-com:mac:vml" xmlns:o="urn:schemas-microsoft-com:office:office" xmlns:r="http://schemas.openxmlformats.org/officeDocument/2006/relationships" xmlns:m="http://schemas.openxmlformats.org/officeDocument/2006/math" xmlns:v="urn:schemas-microsoft-com:vml" xmlns:wp14="http://schemas.microsoft.com/office/word/2010/wordprocessingDrawing" xmlns:wp="http://schemas.openxmlformats.org/drawingml/2006/wordprocessingDrawing" xmlns:w10="urn:schemas-microsoft-com:office:word" xmlns:w="http://schemas.openxmlformats.org/wordprocessingml/2006/main" xmlns:w14="http://schemas.microsoft.com/office/word/2010/wordml" xmlns:wpg="http://schemas.microsoft.com/office/word/2010/wordprocessingGroup" xmlns:wpi="http://schemas.microsoft.com/office/word/2010/wordprocessingInk" xmlns:wne="http://schemas.microsoft.com/office/word/2006/wordml" xmlns:wps="http://schemas.microsoft.com/office/word/2010/wordprocessingShape" mc:Ignorable="w14 wp14">
+  <w:docDefaults>
+    <w:rPrDefault>
+      <w:rPr>
+        <w:rFonts w:asciiTheme="minorHAnsi" w:eastAsiaTheme="minorHAnsi" w:hAnsiTheme="minorHAnsi" w:cstheme="minorBidi"/>
+        <w:sz w:val="22"/>
+        <w:szCs w:val="22"/>
+        <w:lang w:val="es-CL" w:eastAsia="en-US" w:bidi="ar-SA"/>
+      </w:rPr>
+    </w:rPrDefault>
+    <w:pPrDefault>
+      <w:pPr>
+        <w:spacing w:after="160" w:line="259" w:lineRule="auto"/>
+      </w:pPr>
+    </w:pPrDefault>
+  </w:docDefaults>
+  <w:latentStyles w:defLockedState="0" w:defUIPriority="99" w:defSemiHidden="1" w:defUnhideWhenUsed="1" w:defQFormat="0" w:count="276">
+    <w:lsdException w:name="Normal" w:semiHidden="0" w:uiPriority="0" w:unhideWhenUsed="0" w:qFormat="1"/>
+    <w:lsdException w:name="heading 1" w:semiHidden="0" w:uiPriority="9" w:unhideWhenUsed="0" w:qFormat="1"/>
+    <w:lsdException w:name="heading 2" w:uiPriority="9" w:qFormat="1"/>
+    <w:lsdException w:name="heading 3" w:uiPriority="9" w:qFormat="1"/>
+    <w:lsdException w:name="heading 4" w:uiPriority="9" w:qFormat="1"/>
+    <w:lsdException w:name="heading 5" w:uiPriority="9"/>
+    <w:lsdException w:name="heading 6" w:uiPriority="9" w:qFormat="1"/>
+    <w:lsdException w:name="heading 7" w:uiPriority="9" w:qFormat="1"/>
+    <w:lsdException w:name="heading 8" w:uiPriority="9" w:qFormat="1"/>
+    <w:lsdException w:name="heading 9" w:uiPriority="9" w:qFormat="1"/>
+    <w:lsdException w:name="toc 1" w:uiPriority="39"/>
+    <w:lsdException w:name="toc 2" w:uiPriority="39"/>
+    <w:lsdException w:name="toc 3" w:uiPriority="39"/>
+    <w:lsdException w:name="toc 4" w:uiPriority="39"/>
+    <w:lsdException w:name="toc 5" w:uiPriority="39"/>
+    <w:lsdException w:name="toc 6" w:uiPriority="39"/>
+    <w:lsdException w:name="toc 7" w:uiPriority="39"/>
+    <w:lsdException w:name="toc 8" w:uiPriority="39"/>
+    <w:lsdException w:name="toc 9" w:uiPriority="39"/>
+    <w:lsdException w:name="caption" w:uiPriority="35" w:qFormat="1"/>
+    <w:lsdException w:name="Title" w:semiHidden="0" w:uiPriority="10" w:unhideWhenUsed="0"/>
+    <w:lsdException w:name="Default Paragraph Font" w:uiPriority="1"/>
+    <w:lsdException w:name="Subtitle" w:semiHidden="0" w:uiPriority="11" w:unhideWhenUsed="0"/>
+    <w:lsdException w:name="Strong" w:semiHidden="0" w:uiPriority="22" w:unhideWhenUsed="0"/>
+    <w:lsdException w:name="Emphasis" w:semiHidden="0" w:uiPriority="20" w:unhideWhenUsed="0"/>
+    <w:lsdException w:name="Table Grid" w:semiHidden="0" w:uiPriority="39" w:unhideWhenUsed="0"/>
+    <w:lsdException w:name="Note Level 1" w:semiHidden="0" w:unhideWhenUsed="0"/>
+    <w:lsdException w:name="Note Level 2" w:semiHidden="0" w:unhideWhenUsed="0"/>
+    <w:lsdException w:name="Note Level 3" w:semiHidden="0" w:unhideWhenUsed="0"/>
+    <w:lsdException w:name="Note Level 4" w:semiHidden="0" w:unhideWhenUsed="0"/>
+    <w:lsdException w:name="Note Level 5" w:semiHidden="0" w:unhideWhenUsed="0"/>
+    <w:lsdException w:name="Note Level 6" w:semiHidden="0" w:unhideWhenUsed="0"/>
+    <w:lsdException w:name="Note Level 7" w:semiHidden="0" w:unhideWhenUsed="0"/>
+    <w:lsdException w:name="Note Level 8" w:semiHidden="0" w:unhideWhenUsed="0"/>
+    <w:lsdException w:name="Note Level 9" w:semiHidden="0" w:unhideWhenUsed="0"/>
+    <w:lsdException w:name="Placeholder Text" w:unhideWhenUsed="0"/>
+    <w:lsdException w:name="No Spacing" w:semiHidden="0" w:uiPriority="1" w:unhideWhenUsed="0"/>
+    <w:lsdException w:name="Light Shading" w:semiHidden="0" w:uiPriority="60" w:unhideWhenUsed="0"/>
+    <w:lsdException w:name="Light List" w:semiHidden="0" w:uiPriority="61" w:unhideWhenUsed="0"/>
+    <w:lsdException w:name="Light Grid" w:semiHidden="0" w:uiPriority="62" w:unhideWhenUsed="0"/>
+    <w:lsdException w:name="Medium Shading 1" w:semiHidden="0" w:uiPriority="63" w:unhideWhenUsed="0"/>
+    <w:lsdException w:name="Medium Shading 2" w:semiHidden="0" w:uiPriority="64" w:unhideWhenUsed="0"/>
+    <w:lsdException w:name="Medium List 1" w:semiHidden="0" w:uiPriority="65" w:unhideWhenUsed="0"/>
+    <w:lsdException w:name="Medium List 2" w:semiHidden="0" w:uiPriority="66" w:unhideWhenUsed="0"/>
+    <w:lsdException w:name="Medium Grid 1" w:semiHidden="0" w:uiPriority="67" w:unhideWhenUsed="0"/>
+    <w:lsdException w:name="Medium Grid 2" w:semiHidden="0" w:uiPriority="68" w:unhideWhenUsed="0"/>
+    <w:lsdException w:name="Medium Grid 3" w:semiHidden="0" w:uiPriority="69" w:unhideWhenUsed="0"/>
+    <w:lsdException w:name="Dark List" w:semiHidden="0" w:uiPriority="70" w:unhideWhenUsed="0"/>
+    <w:lsdException w:name="Colorful Shading" w:semiHidden="0" w:uiPriority="71" w:unhideWhenUsed="0"/>
+    <w:lsdException w:name="Colorful List" w:semiHidden="0" w:uiPriority="72" w:unhideWhenUsed="0"/>
+    <w:lsdException w:name="Colorful Grid" w:semiHidden="0" w:uiPriority="73" w:unhideWhenUsed="0"/>
+    <w:lsdException w:name="Light Shading Accent 1" w:semiHidden="0" w:uiPriority="60" w:unhideWhenUsed="0"/>
+    <w:lsdException w:name="Light List Accent 1" w:semiHidden="0" w:uiPriority="61" w:unhideWhenUsed="0"/>
+    <w:lsdException w:name="Light Grid Accent 1" w:semiHidden="0" w:uiPriority="62" w:unhideWhenUsed="0"/>
+    <w:lsdException w:name="Medium Shading 1 Accent 1" w:semiHidden="0" w:uiPriority="63" w:unhideWhenUsed="0"/>
+    <w:lsdException w:name="Medium Shading 2 Accent 1" w:semiHidden="0" w:uiPriority="64" w:unhideWhenUsed="0"/>
+    <w:lsdException w:name="Medium List 1 Accent 1" w:semiHidden="0" w:uiPriority="65" w:unhideWhenUsed="0"/>
+    <w:lsdException w:name="Revision" w:unhideWhenUsed="0"/>
+    <w:lsdException w:name="List Paragraph" w:semiHidden="0" w:uiPriority="34" w:unhideWhenUsed="0"/>
+    <w:lsdException w:name="Quote" w:semiHidden="0" w:uiPriority="29" w:unhideWhenUsed="0"/>
+    <w:lsdException w:name="Intense Quote" w:semiHidden="0" w:uiPriority="30" w:unhideWhenUsed="0"/>
+    <w:lsdException w:name="Medium List 2 Accent 1" w:semiHidden="0" w:uiPriority="66" w:unhideWhenUsed="0"/>
+    <w:lsdException w:name="Medium Grid 1 Accent 1" w:semiHidden="0" w:uiPriority="67" w:unhideWhenUsed="0"/>
+    <w:lsdException w:name="Medium Grid 2 Accent 1" w:semiHidden="0" w:uiPriority="68" w:unhideWhenUsed="0"/>
+    <w:lsdException w:name="Medium Grid 3 Accent 1" w:semiHidden="0" w:uiPriority="69" w:unhideWhenUsed="0"/>
+    <w:lsdException w:name="Dark List Accent 1" w:semiHidden="0" w:uiPriority="70" w:unhideWhenUsed="0"/>
+    <w:lsdException w:name="Colorful Shading Accent 1" w:semiHidden="0" w:uiPriority="71" w:unhideWhenUsed="0"/>
+    <w:lsdException w:name="Colorful List Accent 1" w:semiHidden="0" w:uiPriority="72" w:unhideWhenUsed="0"/>
+    <w:lsdException w:name="Colorful Grid Accent 1" w:semiHidden="0" w:uiPriority="73" w:unhideWhenUsed="0"/>
+    <w:lsdException w:name="Light Shading Accent 2" w:semiHidden="0" w:uiPriority="60" w:unhideWhenUsed="0"/>
+    <w:lsdException w:name="Light List Accent 2" w:semiHidden="0" w:uiPriority="61" w:unhideWhenUsed="0"/>
+    <w:lsdException w:name="Light Grid Accent 2" w:semiHidden="0" w:uiPriority="62" w:unhideWhenUsed="0"/>
+    <w:lsdException w:name="Medium Shading 1 Accent 2" w:semiHidden="0" w:uiPriority="63" w:unhideWhenUsed="0"/>
+    <w:lsdException w:name="Medium Shading 2 Accent 2" w:semiHidden="0" w:uiPriority="64" w:unhideWhenUsed="0"/>
+    <w:lsdException w:name="Medium List 1 Accent 2" w:semiHidden="0" w:uiPriority="65" w:unhideWhenUsed="0"/>
+    <w:lsdException w:name="Medium List 2 Accent 2" w:semiHidden="0" w:uiPriority="66" w:unhideWhenUsed="0"/>
+    <w:lsdException w:name="Medium Grid 1 Accent 2" w:semiHidden="0" w:uiPriority="67" w:unhideWhenUsed="0"/>
+    <w:lsdException w:name="Medium Grid 2 Accent 2" w:semiHidden="0" w:uiPriority="68" w:unhideWhenUsed="0"/>
+    <w:lsdException w:name="Medium Grid 3 Accent 2" w:semiHidden="0" w:uiPriority="69" w:unhideWhenUsed="0"/>
+    <w:lsdException w:name="Dark List Accent 2" w:semiHidden="0" w:uiPriority="70" w:unhideWhenUsed="0"/>
+    <w:lsdException w:name="Colorful Shading Accent 2" w:semiHidden="0" w:uiPriority="71" w:unhideWhenUsed="0"/>
+    <w:lsdException w:name="Colorful List Accent 2" w:semiHidden="0" w:uiPriority="72" w:unhideWhenUsed="0"/>
+    <w:lsdException w:name="Colorful Grid Accent 2" w:semiHidden="0" w:uiPriority="73" w:unhideWhenUsed="0"/>
+    <w:lsdException w:name="Light Shading Accent 3" w:semiHidden="0" w:uiPriority="60" w:unhideWhenUsed="0"/>
+    <w:lsdException w:name="Light List Accent 3" w:semiHidden="0" w:uiPriority="61" w:unhideWhenUsed="0"/>
+    <w:lsdException w:name="Light Grid Accent 3" w:semiHidden="0" w:uiPriority="62" w:unhideWhenUsed="0"/>
+    <w:lsdException w:name="Medium Shading 1 Accent 3" w:semiHidden="0" w:uiPriority="63" w:unhideWhenUsed="0"/>
+    <w:lsdException w:name="Medium Shading 2 Accent 3" w:semiHidden="0" w:uiPriority="64" w:unhideWhenUsed="0"/>
+    <w:lsdException w:name="Medium List 1 Accent 3" w:semiHidden="0" w:uiPriority="65" w:unhideWhenUsed="0"/>
+    <w:lsdException w:name="Medium List 2 Accent 3" w:semiHidden="0" w:uiPriority="66" w:unhideWhenUsed="0"/>
+    <w:lsdException w:name="Medium Grid 1 Accent 3" w:semiHidden="0" w:uiPriority="67" w:unhideWhenUsed="0"/>
+    <w:lsdException w:name="Medium Grid 2 Accent 3" w:semiHidden="0" w:uiPriority="68" w:unhideWhenUsed="0"/>
+    <w:lsdException w:name="Medium Grid 3 Accent 3" w:semiHidden="0" w:uiPriority="69" w:unhideWhenUsed="0"/>
+    <w:lsdException w:name="Dark List Accent 3" w:semiHidden="0" w:uiPriority="70" w:unhideWhenUsed="0"/>
+    <w:lsdException w:name="Colorful Shading Accent 3" w:semiHidden="0" w:uiPriority="71" w:unhideWhenUsed="0"/>
+    <w:lsdException w:name="Colorful List Accent 3" w:semiHidden="0" w:uiPriority="72" w:unhideWhenUsed="0"/>
+    <w:lsdException w:name="Colorful Grid Accent 3" w:semiHidden="0" w:uiPriority="73" w:unhideWhenUsed="0"/>
+    <w:lsdException w:name="Light Shading Accent 4" w:semiHidden="0" w:uiPriority="60" w:unhideWhenUsed="0"/>
+    <w:lsdException w:name="Light List Accent 4" w:semiHidden="0" w:uiPriority="61" w:unhideWhenUsed="0"/>
+    <w:lsdException w:name="Light Grid Accent 4" w:semiHidden="0" w:uiPriority="62" w:unhideWhenUsed="0"/>
+    <w:lsdException w:name="Medium Shading 1 Accent 4" w:semiHidden="0" w:uiPriority="63" w:unhideWhenUsed="0"/>
+    <w:lsdException w:name="Medium Shading 2 Accent 4" w:semiHidden="0" w:uiPriority="64" w:unhideWhenUsed="0"/>
+    <w:lsdException w:name="Medium List 1 Accent 4" w:semiHidden="0" w:uiPriority="65" w:unhideWhenUsed="0"/>
+    <w:lsdException w:name="Medium List 2 Accent 4" w:semiHidden="0" w:uiPriority="66" w:unhideWhenUsed="0"/>
+    <w:lsdException w:name="Medium Grid 1 Accent 4" w:semiHidden="0" w:uiPriority="67" w:unhideWhenUsed="0"/>
+    <w:lsdException w:name="Medium Grid 2 Accent 4" w:semiHidden="0" w:uiPriority="68" w:unhideWhenUsed="0"/>
+    <w:lsdException w:name="Medium Grid 3 Accent 4" w:semiHidden="0" w:uiPriority="69" w:unhideWhenUsed="0"/>
+    <w:lsdException w:name="Dark List Accent 4" w:semiHidden="0" w:uiPriority="70" w:unhideWhenUsed="0"/>
+    <w:lsdException w:name="Colorful Shading Accent 4" w:semiHidden="0" w:uiPriority="71" w:unhideWhenUsed="0"/>
+    <w:lsdException w:name="Colorful List Accent 4" w:semiHidden="0" w:uiPriority="72" w:unhideWhenUsed="0"/>
+    <w:lsdException w:name="Colorful Grid Accent 4" w:semiHidden="0" w:uiPriority="73" w:unhideWhenUsed="0"/>
+    <w:lsdException w:name="Light Shading Accent 5" w:semiHidden="0" w:uiPriority="60" w:unhideWhenUsed="0"/>
+    <w:lsdException w:name="Light List Accent 5" w:semiHidden="0" w:uiPriority="61" w:unhideWhenUsed="0"/>
+    <w:lsdException w:name="Light Grid Accent 5" w:semiHidden="0" w:uiPriority="62" w:unhideWhenUsed="0"/>
+    <w:lsdException w:name="Medium Shading 1 Accent 5" w:semiHidden="0" w:uiPriority="63" w:unhideWhenUsed="0"/>
+    <w:lsdException w:name="Medium Shading 2 Accent 5" w:semiHidden="0" w:uiPriority="64" w:unhideWhenUsed="0"/>
+    <w:lsdException w:name="Medium List 1 Accent 5" w:semiHidden="0" w:uiPriority="65" w:unhideWhenUsed="0"/>
+    <w:lsdException w:name="Medium List 2 Accent 5" w:semiHidden="0" w:uiPriority="66" w:unhideWhenUsed="0"/>
+    <w:lsdException w:name="Medium Grid 1 Accent 5" w:semiHidden="0" w:uiPriority="67" w:unhideWhenUsed="0"/>
+    <w:lsdException w:name="Medium Grid 2 Accent 5" w:semiHidden="0" w:uiPriority="68" w:unhideWhenUsed="0"/>
+    <w:lsdException w:name="Medium Grid 3 Accent 5" w:semiHidden="0" w:uiPriority="69" w:unhideWhenUsed="0"/>
+    <w:lsdException w:name="Dark List Accent 5" w:semiHidden="0" w:uiPriority="70" w:unhideWhenUsed="0"/>
+    <w:lsdException w:name="Colorful Shading Accent 5" w:semiHidden="0" w:uiPriority="71" w:unhideWhenUsed="0"/>
+    <w:lsdException w:name="Colorful List Accent 5" w:semiHidden="0" w:uiPriority="72" w:unhideWhenUsed="0"/>
+    <w:lsdException w:name="Colorful Grid Accent 5" w:semiHidden="0" w:uiPriority="73" w:unhideWhenUsed="0"/>
+    <w:lsdException w:name="Light Shading Accent 6" w:semiHidden="0" w:uiPriority="60" w:unhideWhenUsed="0"/>
+    <w:lsdException w:name="Light List Accent 6" w:semiHidden="0" w:uiPriority="61" w:unhideWhenUsed="0"/>
+    <w:lsdException w:name="Light Grid Accent 6" w:semiHidden="0" w:uiPriority="62" w:unhideWhenUsed="0"/>
+    <w:lsdException w:name="Medium Shading 1 Accent 6" w:semiHidden="0" w:uiPriority="63" w:unhideWhenUsed="0"/>
+    <w:lsdException w:name="Medium Shading 2 Accent 6" w:semiHidden="0" w:uiPriority="64" w:unhideWhenUsed="0"/>
+    <w:lsdException w:name="Medium List 1 Accent 6" w:semiHidden="0" w:uiPriority="65" w:unhideWhenUsed="0"/>
+    <w:lsdException w:name="Medium List 2 Accent 6" w:semiHidden="0" w:uiPriority="66" w:unhideWhenUsed="0"/>
+    <w:lsdException w:name="Medium Grid 1 Accent 6" w:semiHidden="0" w:uiPriority="67" w:unhideWhenUsed="0"/>
+    <w:lsdException w:name="Medium Grid 2 Accent 6" w:semiHidden="0" w:uiPriority="68" w:unhideWhenUsed="0"/>
+    <w:lsdException w:name="Medium Grid 3 Accent 6" w:semiHidden="0" w:uiPriority="69" w:unhideWhenUsed="0"/>
+    <w:lsdException w:name="Dark List Accent 6" w:semiHidden="0" w:uiPriority="70" w:unhideWhenUsed="0"/>
+    <w:lsdException w:name="Colorful Shading Accent 6" w:semiHidden="0" w:uiPriority="71" w:unhideWhenUsed="0"/>
+    <w:lsdException w:name="Colorful List Accent 6" w:semiHidden="0" w:uiPriority="72" w:unhideWhenUsed="0"/>
+    <w:lsdException w:name="Colorful Grid Accent 6" w:semiHidden="0" w:uiPriority="73" w:unhideWhenUsed="0"/>
+    <w:lsdException w:name="Subtle Emphasis" w:semiHidden="0" w:uiPriority="19" w:unhideWhenUsed="0"/>
+    <w:lsdException w:name="Intense Emphasis" w:semiHidden="0" w:uiPriority="21" w:unhideWhenUsed="0"/>
+    <w:lsdException w:name="Subtle Reference" w:semiHidden="0" w:uiPriority="31" w:unhideWhenUsed="0"/>
+    <w:lsdException w:name="Intense Reference" w:semiHidden="0" w:uiPriority="32" w:unhideWhenUsed="0"/>
+    <w:lsdException w:name="Book Title" w:semiHidden="0" w:uiPriority="33" w:unhideWhenUsed="0"/>
+    <w:lsdException w:name="Bibliography" w:uiPriority="37"/>
+    <w:lsdException w:name="TOC Heading" w:uiPriority="39" w:qFormat="1"/>
   </w:latentStyles>
   <w:style w:type="paragraph" w:default="1" w:styleId="Normal">
     <w:name w:val="Normal"/>
@@ -5176,7 +5544,7 @@
     </a:clrScheme>
     <a:fontScheme name="Office">
       <a:majorFont>
-        <a:latin typeface="Calibri Light" panose="020F0302020204030204"/>
+        <a:latin typeface="Calibri Light"/>
         <a:ea typeface=""/>
         <a:cs typeface=""/>
         <a:font script="Jpan" typeface="ＭＳ ゴシック"/>
@@ -5211,7 +5579,7 @@
         <a:font script="Geor" typeface="Sylfaen"/>
       </a:majorFont>
       <a:minorFont>
-        <a:latin typeface="Calibri" panose="020F0502020204030204"/>
+        <a:latin typeface="Calibri"/>
         <a:ea typeface=""/>
         <a:cs typeface=""/>
         <a:font script="Jpan" typeface="ＭＳ 明朝"/>
@@ -5388,7 +5756,7 @@
   <a:extraClrSchemeLst/>
   <a:extLst>
     <a:ext uri="{05A4C25C-085E-4340-85A3-A5531E510DB2}">
-      <thm15:themeFamily xmlns:thm15="http://schemas.microsoft.com/office/thememl/2012/main" name="Office Theme" id="{62F939B6-93AF-4DB8-9C6B-D6C7DFDC589F}" vid="{4A3C46E8-61CC-4603-A589-7422A47A8E4A}"/>
+      <thm15:themeFamily xmlns:thm15="http://schemas.microsoft.com/office/thememl/2012/main" xmlns="" name="Office Theme" id="{62F939B6-93AF-4DB8-9C6B-D6C7DFDC589F}" vid="{4A3C46E8-61CC-4603-A589-7422A47A8E4A}"/>
     </a:ext>
   </a:extLst>
 </a:theme>
@@ -5399,7 +5767,7 @@
 </file>
 
 <file path=customXml/itemProps1.xml><?xml version="1.0" encoding="utf-8"?>
-<ds:datastoreItem xmlns:ds="http://schemas.openxmlformats.org/officeDocument/2006/customXml" ds:itemID="{7EA70E0C-FBF0-4895-9EAA-3234A90CB940}">
+<ds:datastoreItem xmlns:ds="http://schemas.openxmlformats.org/officeDocument/2006/customXml" ds:itemID="{82ADF169-A910-794B-8A71-3FD9E28A9580}">
   <ds:schemaRefs>
     <ds:schemaRef ds:uri="http://schemas.openxmlformats.org/officeDocument/2006/bibliography"/>
   </ds:schemaRefs>

</xml_diff>